<commit_message>
added Mockups and Settings Template
</commit_message>
<xml_diff>
--- a/docs/Use-Cases/05_EditSettings UC/UC_EditSettings.docx
+++ b/docs/Use-Cases/05_EditSettings UC/UC_EditSettings.docx
@@ -21,11 +21,7 @@
       </w:pPr>
       <w:r>
         <w:rPr/>
-        <w:t xml:space="preserve">Use-Case: </w:t>
-      </w:r>
-      <w:r>
-        <w:rPr/>
-        <w:t>Edit Settings</w:t>
+        <w:t>Use-Case: Edit Settings</w:t>
       </w:r>
     </w:p>
     <w:p>
@@ -36,21 +32,6 @@
       </w:pPr>
       <w:r>
         <w:rPr/>
-      </w:r>
-    </w:p>
-    <w:p>
-      <w:pPr>
-        <w:pStyle w:val="Title"/>
-        <w:jc w:val="right"/>
-        <w:rPr>
-          <w:sz w:val="28"/>
-        </w:rPr>
-      </w:pPr>
-      <w:r>
-        <w:rPr>
-          <w:sz w:val="28"/>
-        </w:rPr>
-        <w:t>Version 1.0</w:t>
       </w:r>
     </w:p>
     <w:p>
@@ -66,11 +47,17 @@
           <w:textDirection w:val="lrTb"/>
           <w:docGrid w:type="default" w:linePitch="249" w:charSpace="2047"/>
         </w:sectPr>
-        <w:pStyle w:val="Normal"/>
-        <w:rPr/>
-      </w:pPr>
-      <w:r>
-        <w:rPr/>
+        <w:pStyle w:val="Title"/>
+        <w:jc w:val="right"/>
+        <w:rPr>
+          <w:sz w:val="28"/>
+        </w:rPr>
+      </w:pPr>
+      <w:r>
+        <w:rPr>
+          <w:sz w:val="28"/>
+        </w:rPr>
+        <w:t>Version 1.0</w:t>
       </w:r>
     </w:p>
     <w:p>
@@ -87,7 +74,7 @@
       <w:tblPr>
         <w:tblW w:w="9504" w:type="dxa"/>
         <w:jc w:val="left"/>
-        <w:tblInd w:w="-24" w:type="dxa"/>
+        <w:tblInd w:w="-31" w:type="dxa"/>
         <w:tblBorders>
           <w:top w:val="single" w:sz="6" w:space="0" w:color="00000A"/>
           <w:left w:val="single" w:sz="6" w:space="0" w:color="00000A"/>
@@ -98,23 +85,23 @@
         </w:tblBorders>
         <w:tblCellMar>
           <w:top w:w="0" w:type="dxa"/>
-          <w:left w:w="83" w:type="dxa"/>
+          <w:left w:w="75" w:type="dxa"/>
           <w:bottom w:w="0" w:type="dxa"/>
           <w:right w:w="108" w:type="dxa"/>
         </w:tblCellMar>
         <w:tblLook w:val="0000" w:noVBand="0" w:noHBand="0" w:lastColumn="0" w:firstColumn="0" w:lastRow="0" w:firstRow="0"/>
       </w:tblPr>
       <w:tblGrid>
-        <w:gridCol w:w="2300"/>
+        <w:gridCol w:w="2299"/>
         <w:gridCol w:w="1152"/>
-        <w:gridCol w:w="3747"/>
+        <w:gridCol w:w="3748"/>
         <w:gridCol w:w="2304"/>
       </w:tblGrid>
       <w:tr>
         <w:trPr/>
         <w:tc>
           <w:tcPr>
-            <w:tcW w:w="2300" w:type="dxa"/>
+            <w:tcW w:w="2299" w:type="dxa"/>
             <w:tcBorders>
               <w:top w:val="single" w:sz="6" w:space="0" w:color="00000A"/>
               <w:left w:val="single" w:sz="6" w:space="0" w:color="00000A"/>
@@ -125,7 +112,7 @@
             </w:tcBorders>
             <w:shd w:fill="auto" w:val="clear"/>
             <w:tcMar>
-              <w:left w:w="83" w:type="dxa"/>
+              <w:left w:w="75" w:type="dxa"/>
             </w:tcMar>
           </w:tcPr>
           <w:p>
@@ -159,7 +146,7 @@
             </w:tcBorders>
             <w:shd w:fill="auto" w:val="clear"/>
             <w:tcMar>
-              <w:left w:w="83" w:type="dxa"/>
+              <w:left w:w="75" w:type="dxa"/>
             </w:tcMar>
           </w:tcPr>
           <w:p>
@@ -182,7 +169,7 @@
         </w:tc>
         <w:tc>
           <w:tcPr>
-            <w:tcW w:w="3747" w:type="dxa"/>
+            <w:tcW w:w="3748" w:type="dxa"/>
             <w:tcBorders>
               <w:top w:val="single" w:sz="6" w:space="0" w:color="00000A"/>
               <w:left w:val="single" w:sz="6" w:space="0" w:color="00000A"/>
@@ -193,7 +180,7 @@
             </w:tcBorders>
             <w:shd w:fill="auto" w:val="clear"/>
             <w:tcMar>
-              <w:left w:w="83" w:type="dxa"/>
+              <w:left w:w="75" w:type="dxa"/>
             </w:tcMar>
           </w:tcPr>
           <w:p>
@@ -227,7 +214,7 @@
             </w:tcBorders>
             <w:shd w:fill="auto" w:val="clear"/>
             <w:tcMar>
-              <w:left w:w="83" w:type="dxa"/>
+              <w:left w:w="75" w:type="dxa"/>
             </w:tcMar>
           </w:tcPr>
           <w:p>
@@ -253,7 +240,7 @@
         <w:trPr/>
         <w:tc>
           <w:tcPr>
-            <w:tcW w:w="2300" w:type="dxa"/>
+            <w:tcW w:w="2299" w:type="dxa"/>
             <w:tcBorders>
               <w:top w:val="single" w:sz="6" w:space="0" w:color="00000A"/>
               <w:left w:val="single" w:sz="6" w:space="0" w:color="00000A"/>
@@ -264,7 +251,7 @@
             </w:tcBorders>
             <w:shd w:fill="auto" w:val="clear"/>
             <w:tcMar>
-              <w:left w:w="83" w:type="dxa"/>
+              <w:left w:w="75" w:type="dxa"/>
             </w:tcMar>
           </w:tcPr>
           <w:p>
@@ -275,15 +262,7 @@
             </w:pPr>
             <w:r>
               <w:rPr/>
-              <w:t>2</w:t>
-            </w:r>
-            <w:r>
-              <w:rPr/>
-              <w:t>3</w:t>
-            </w:r>
-            <w:r>
-              <w:rPr/>
-              <w:t>.11.2016</w:t>
+              <w:t>23.11.2016</w:t>
             </w:r>
           </w:p>
         </w:tc>
@@ -300,7 +279,7 @@
             </w:tcBorders>
             <w:shd w:fill="auto" w:val="clear"/>
             <w:tcMar>
-              <w:left w:w="83" w:type="dxa"/>
+              <w:left w:w="75" w:type="dxa"/>
             </w:tcMar>
           </w:tcPr>
           <w:p>
@@ -318,7 +297,7 @@
         </w:tc>
         <w:tc>
           <w:tcPr>
-            <w:tcW w:w="3747" w:type="dxa"/>
+            <w:tcW w:w="3748" w:type="dxa"/>
             <w:tcBorders>
               <w:top w:val="single" w:sz="6" w:space="0" w:color="00000A"/>
               <w:left w:val="single" w:sz="6" w:space="0" w:color="00000A"/>
@@ -329,7 +308,7 @@
             </w:tcBorders>
             <w:shd w:fill="auto" w:val="clear"/>
             <w:tcMar>
-              <w:left w:w="83" w:type="dxa"/>
+              <w:left w:w="75" w:type="dxa"/>
             </w:tcMar>
           </w:tcPr>
           <w:p>
@@ -358,7 +337,7 @@
             </w:tcBorders>
             <w:shd w:fill="auto" w:val="clear"/>
             <w:tcMar>
-              <w:left w:w="83" w:type="dxa"/>
+              <w:left w:w="75" w:type="dxa"/>
             </w:tcMar>
           </w:tcPr>
           <w:p>
@@ -378,7 +357,7 @@
         <w:trPr/>
         <w:tc>
           <w:tcPr>
-            <w:tcW w:w="2300" w:type="dxa"/>
+            <w:tcW w:w="2299" w:type="dxa"/>
             <w:tcBorders>
               <w:top w:val="single" w:sz="6" w:space="0" w:color="00000A"/>
               <w:left w:val="single" w:sz="6" w:space="0" w:color="00000A"/>
@@ -389,7 +368,126 @@
             </w:tcBorders>
             <w:shd w:fill="auto" w:val="clear"/>
             <w:tcMar>
-              <w:left w:w="83" w:type="dxa"/>
+              <w:left w:w="75" w:type="dxa"/>
+            </w:tcMar>
+          </w:tcPr>
+          <w:p>
+            <w:pPr>
+              <w:pStyle w:val="Tabletext"/>
+              <w:keepLines/>
+              <w:spacing w:before="0" w:after="120"/>
+              <w:rPr/>
+            </w:pPr>
+            <w:r>
+              <w:rPr/>
+              <w:t>8.12.2016</w:t>
+            </w:r>
+          </w:p>
+        </w:tc>
+        <w:tc>
+          <w:tcPr>
+            <w:tcW w:w="1152" w:type="dxa"/>
+            <w:tcBorders>
+              <w:top w:val="single" w:sz="6" w:space="0" w:color="00000A"/>
+              <w:left w:val="single" w:sz="6" w:space="0" w:color="00000A"/>
+              <w:bottom w:val="single" w:sz="6" w:space="0" w:color="00000A"/>
+              <w:right w:val="single" w:sz="6" w:space="0" w:color="00000A"/>
+              <w:insideH w:val="single" w:sz="6" w:space="0" w:color="00000A"/>
+              <w:insideV w:val="single" w:sz="6" w:space="0" w:color="00000A"/>
+            </w:tcBorders>
+            <w:shd w:fill="auto" w:val="clear"/>
+            <w:tcMar>
+              <w:left w:w="75" w:type="dxa"/>
+            </w:tcMar>
+          </w:tcPr>
+          <w:p>
+            <w:pPr>
+              <w:pStyle w:val="Tabletext"/>
+              <w:keepLines/>
+              <w:spacing w:before="0" w:after="120"/>
+              <w:rPr/>
+            </w:pPr>
+            <w:r>
+              <w:rPr/>
+              <w:t>1.1</w:t>
+            </w:r>
+          </w:p>
+        </w:tc>
+        <w:tc>
+          <w:tcPr>
+            <w:tcW w:w="3748" w:type="dxa"/>
+            <w:tcBorders>
+              <w:top w:val="single" w:sz="6" w:space="0" w:color="00000A"/>
+              <w:left w:val="single" w:sz="6" w:space="0" w:color="00000A"/>
+              <w:bottom w:val="single" w:sz="6" w:space="0" w:color="00000A"/>
+              <w:right w:val="single" w:sz="6" w:space="0" w:color="00000A"/>
+              <w:insideH w:val="single" w:sz="6" w:space="0" w:color="00000A"/>
+              <w:insideV w:val="single" w:sz="6" w:space="0" w:color="00000A"/>
+            </w:tcBorders>
+            <w:shd w:fill="auto" w:val="clear"/>
+            <w:tcMar>
+              <w:left w:w="75" w:type="dxa"/>
+            </w:tcMar>
+          </w:tcPr>
+          <w:p>
+            <w:pPr>
+              <w:pStyle w:val="Tabletext"/>
+              <w:keepLines/>
+              <w:spacing w:before="0" w:after="120"/>
+              <w:rPr/>
+            </w:pPr>
+            <w:r>
+              <w:rPr/>
+              <w:t>Added some Mockups</w:t>
+            </w:r>
+          </w:p>
+        </w:tc>
+        <w:tc>
+          <w:tcPr>
+            <w:tcW w:w="2304" w:type="dxa"/>
+            <w:tcBorders>
+              <w:top w:val="single" w:sz="6" w:space="0" w:color="00000A"/>
+              <w:left w:val="single" w:sz="6" w:space="0" w:color="00000A"/>
+              <w:bottom w:val="single" w:sz="6" w:space="0" w:color="00000A"/>
+              <w:right w:val="single" w:sz="6" w:space="0" w:color="00000A"/>
+              <w:insideH w:val="single" w:sz="6" w:space="0" w:color="00000A"/>
+              <w:insideV w:val="single" w:sz="6" w:space="0" w:color="00000A"/>
+            </w:tcBorders>
+            <w:shd w:fill="auto" w:val="clear"/>
+            <w:tcMar>
+              <w:left w:w="75" w:type="dxa"/>
+            </w:tcMar>
+          </w:tcPr>
+          <w:p>
+            <w:pPr>
+              <w:pStyle w:val="Tabletext"/>
+              <w:keepLines/>
+              <w:spacing w:before="0" w:after="120"/>
+              <w:rPr/>
+            </w:pPr>
+            <w:r>
+              <w:rPr/>
+              <w:t>Fabian Blatz</w:t>
+            </w:r>
+          </w:p>
+        </w:tc>
+      </w:tr>
+      <w:tr>
+        <w:trPr/>
+        <w:tc>
+          <w:tcPr>
+            <w:tcW w:w="2299" w:type="dxa"/>
+            <w:tcBorders>
+              <w:top w:val="single" w:sz="6" w:space="0" w:color="00000A"/>
+              <w:left w:val="single" w:sz="6" w:space="0" w:color="00000A"/>
+              <w:bottom w:val="single" w:sz="6" w:space="0" w:color="00000A"/>
+              <w:right w:val="single" w:sz="6" w:space="0" w:color="00000A"/>
+              <w:insideH w:val="single" w:sz="6" w:space="0" w:color="00000A"/>
+              <w:insideV w:val="single" w:sz="6" w:space="0" w:color="00000A"/>
+            </w:tcBorders>
+            <w:shd w:fill="auto" w:val="clear"/>
+            <w:tcMar>
+              <w:left w:w="75" w:type="dxa"/>
             </w:tcMar>
           </w:tcPr>
           <w:p>
@@ -417,7 +515,7 @@
             </w:tcBorders>
             <w:shd w:fill="auto" w:val="clear"/>
             <w:tcMar>
-              <w:left w:w="83" w:type="dxa"/>
+              <w:left w:w="75" w:type="dxa"/>
             </w:tcMar>
           </w:tcPr>
           <w:p>
@@ -434,7 +532,7 @@
         </w:tc>
         <w:tc>
           <w:tcPr>
-            <w:tcW w:w="3747" w:type="dxa"/>
+            <w:tcW w:w="3748" w:type="dxa"/>
             <w:tcBorders>
               <w:top w:val="single" w:sz="6" w:space="0" w:color="00000A"/>
               <w:left w:val="single" w:sz="6" w:space="0" w:color="00000A"/>
@@ -445,7 +543,7 @@
             </w:tcBorders>
             <w:shd w:fill="auto" w:val="clear"/>
             <w:tcMar>
-              <w:left w:w="83" w:type="dxa"/>
+              <w:left w:w="75" w:type="dxa"/>
             </w:tcMar>
           </w:tcPr>
           <w:p>
@@ -473,7 +571,7 @@
             </w:tcBorders>
             <w:shd w:fill="auto" w:val="clear"/>
             <w:tcMar>
-              <w:left w:w="83" w:type="dxa"/>
+              <w:left w:w="75" w:type="dxa"/>
             </w:tcMar>
           </w:tcPr>
           <w:p>
@@ -483,6 +581,9 @@
               <w:spacing w:before="0" w:after="120"/>
               <w:rPr/>
             </w:pPr>
+            <w:bookmarkStart w:id="0" w:name="_GoBack"/>
+            <w:bookmarkStart w:id="1" w:name="_GoBack"/>
+            <w:bookmarkEnd w:id="1"/>
             <w:r>
               <w:rPr/>
             </w:r>
@@ -493,7 +594,7 @@
         <w:trPr/>
         <w:tc>
           <w:tcPr>
-            <w:tcW w:w="2300" w:type="dxa"/>
+            <w:tcW w:w="2299" w:type="dxa"/>
             <w:tcBorders>
               <w:top w:val="single" w:sz="6" w:space="0" w:color="00000A"/>
               <w:left w:val="single" w:sz="6" w:space="0" w:color="00000A"/>
@@ -504,7 +605,7 @@
             </w:tcBorders>
             <w:shd w:fill="auto" w:val="clear"/>
             <w:tcMar>
-              <w:left w:w="83" w:type="dxa"/>
+              <w:left w:w="75" w:type="dxa"/>
             </w:tcMar>
           </w:tcPr>
           <w:p>
@@ -532,7 +633,7 @@
             </w:tcBorders>
             <w:shd w:fill="auto" w:val="clear"/>
             <w:tcMar>
-              <w:left w:w="83" w:type="dxa"/>
+              <w:left w:w="75" w:type="dxa"/>
             </w:tcMar>
           </w:tcPr>
           <w:p>
@@ -549,7 +650,7 @@
         </w:tc>
         <w:tc>
           <w:tcPr>
-            <w:tcW w:w="3747" w:type="dxa"/>
+            <w:tcW w:w="3748" w:type="dxa"/>
             <w:tcBorders>
               <w:top w:val="single" w:sz="6" w:space="0" w:color="00000A"/>
               <w:left w:val="single" w:sz="6" w:space="0" w:color="00000A"/>
@@ -560,7 +661,7 @@
             </w:tcBorders>
             <w:shd w:fill="auto" w:val="clear"/>
             <w:tcMar>
-              <w:left w:w="83" w:type="dxa"/>
+              <w:left w:w="75" w:type="dxa"/>
             </w:tcMar>
           </w:tcPr>
           <w:p>
@@ -588,125 +689,7 @@
             </w:tcBorders>
             <w:shd w:fill="auto" w:val="clear"/>
             <w:tcMar>
-              <w:left w:w="83" w:type="dxa"/>
-            </w:tcMar>
-          </w:tcPr>
-          <w:p>
-            <w:pPr>
-              <w:pStyle w:val="Tabletext"/>
-              <w:keepLines/>
-              <w:spacing w:before="0" w:after="120"/>
-              <w:rPr/>
-            </w:pPr>
-            <w:bookmarkStart w:id="0" w:name="_GoBack"/>
-            <w:bookmarkStart w:id="1" w:name="_GoBack"/>
-            <w:bookmarkEnd w:id="1"/>
-            <w:r>
-              <w:rPr/>
-            </w:r>
-          </w:p>
-        </w:tc>
-      </w:tr>
-      <w:tr>
-        <w:trPr/>
-        <w:tc>
-          <w:tcPr>
-            <w:tcW w:w="2300" w:type="dxa"/>
-            <w:tcBorders>
-              <w:top w:val="single" w:sz="6" w:space="0" w:color="00000A"/>
-              <w:left w:val="single" w:sz="6" w:space="0" w:color="00000A"/>
-              <w:bottom w:val="single" w:sz="6" w:space="0" w:color="00000A"/>
-              <w:right w:val="single" w:sz="6" w:space="0" w:color="00000A"/>
-              <w:insideH w:val="single" w:sz="6" w:space="0" w:color="00000A"/>
-              <w:insideV w:val="single" w:sz="6" w:space="0" w:color="00000A"/>
-            </w:tcBorders>
-            <w:shd w:fill="auto" w:val="clear"/>
-            <w:tcMar>
-              <w:left w:w="83" w:type="dxa"/>
-            </w:tcMar>
-          </w:tcPr>
-          <w:p>
-            <w:pPr>
-              <w:pStyle w:val="Tabletext"/>
-              <w:keepLines/>
-              <w:spacing w:before="0" w:after="120"/>
-              <w:rPr/>
-            </w:pPr>
-            <w:r>
-              <w:rPr/>
-            </w:r>
-          </w:p>
-        </w:tc>
-        <w:tc>
-          <w:tcPr>
-            <w:tcW w:w="1152" w:type="dxa"/>
-            <w:tcBorders>
-              <w:top w:val="single" w:sz="6" w:space="0" w:color="00000A"/>
-              <w:left w:val="single" w:sz="6" w:space="0" w:color="00000A"/>
-              <w:bottom w:val="single" w:sz="6" w:space="0" w:color="00000A"/>
-              <w:right w:val="single" w:sz="6" w:space="0" w:color="00000A"/>
-              <w:insideH w:val="single" w:sz="6" w:space="0" w:color="00000A"/>
-              <w:insideV w:val="single" w:sz="6" w:space="0" w:color="00000A"/>
-            </w:tcBorders>
-            <w:shd w:fill="auto" w:val="clear"/>
-            <w:tcMar>
-              <w:left w:w="83" w:type="dxa"/>
-            </w:tcMar>
-          </w:tcPr>
-          <w:p>
-            <w:pPr>
-              <w:pStyle w:val="Tabletext"/>
-              <w:keepLines/>
-              <w:spacing w:before="0" w:after="120"/>
-              <w:rPr/>
-            </w:pPr>
-            <w:r>
-              <w:rPr/>
-            </w:r>
-          </w:p>
-        </w:tc>
-        <w:tc>
-          <w:tcPr>
-            <w:tcW w:w="3747" w:type="dxa"/>
-            <w:tcBorders>
-              <w:top w:val="single" w:sz="6" w:space="0" w:color="00000A"/>
-              <w:left w:val="single" w:sz="6" w:space="0" w:color="00000A"/>
-              <w:bottom w:val="single" w:sz="6" w:space="0" w:color="00000A"/>
-              <w:right w:val="single" w:sz="6" w:space="0" w:color="00000A"/>
-              <w:insideH w:val="single" w:sz="6" w:space="0" w:color="00000A"/>
-              <w:insideV w:val="single" w:sz="6" w:space="0" w:color="00000A"/>
-            </w:tcBorders>
-            <w:shd w:fill="auto" w:val="clear"/>
-            <w:tcMar>
-              <w:left w:w="83" w:type="dxa"/>
-            </w:tcMar>
-          </w:tcPr>
-          <w:p>
-            <w:pPr>
-              <w:pStyle w:val="Tabletext"/>
-              <w:keepLines/>
-              <w:spacing w:before="0" w:after="120"/>
-              <w:rPr/>
-            </w:pPr>
-            <w:r>
-              <w:rPr/>
-            </w:r>
-          </w:p>
-        </w:tc>
-        <w:tc>
-          <w:tcPr>
-            <w:tcW w:w="2304" w:type="dxa"/>
-            <w:tcBorders>
-              <w:top w:val="single" w:sz="6" w:space="0" w:color="00000A"/>
-              <w:left w:val="single" w:sz="6" w:space="0" w:color="00000A"/>
-              <w:bottom w:val="single" w:sz="6" w:space="0" w:color="00000A"/>
-              <w:right w:val="single" w:sz="6" w:space="0" w:color="00000A"/>
-              <w:insideH w:val="single" w:sz="6" w:space="0" w:color="00000A"/>
-              <w:insideV w:val="single" w:sz="6" w:space="0" w:color="00000A"/>
-            </w:tcBorders>
-            <w:shd w:fill="auto" w:val="clear"/>
-            <w:tcMar>
-              <w:left w:w="83" w:type="dxa"/>
+              <w:left w:w="75" w:type="dxa"/>
             </w:tcMar>
           </w:tcPr>
           <w:p>
@@ -1484,11 +1467,7 @@
       </w:pPr>
       <w:r>
         <w:rPr/>
-        <w:t xml:space="preserve">Use-Case Specification: </w:t>
-      </w:r>
-      <w:r>
-        <w:rPr/>
-        <w:t>Edit Settings</w:t>
+        <w:t>Use-Case Specification: Edit Settings</w:t>
       </w:r>
     </w:p>
     <w:p>
@@ -1501,8 +1480,8 @@
         <w:ind w:left="720" w:hanging="720"/>
         <w:rPr/>
       </w:pPr>
-      <w:bookmarkStart w:id="2" w:name="_Toc508098429"/>
-      <w:bookmarkStart w:id="3" w:name="_Toc465673097"/>
+      <w:bookmarkStart w:id="2" w:name="_Toc465673097"/>
+      <w:bookmarkStart w:id="3" w:name="_Toc508098429"/>
       <w:r>
         <w:rPr/>
         <w:t>Use-Case Name</w:t>
@@ -1523,10 +1502,10 @@
         </w:numPr>
         <w:rPr/>
       </w:pPr>
-      <w:bookmarkStart w:id="4" w:name="_Toc508098430"/>
-      <w:bookmarkStart w:id="5" w:name="_Toc465673098"/>
-      <w:bookmarkStart w:id="6" w:name="_Toc423410238"/>
-      <w:bookmarkStart w:id="7" w:name="_Toc425054504"/>
+      <w:bookmarkStart w:id="4" w:name="_Toc425054504"/>
+      <w:bookmarkStart w:id="5" w:name="_Toc423410238"/>
+      <w:bookmarkStart w:id="6" w:name="_Toc465673098"/>
+      <w:bookmarkStart w:id="7" w:name="_Toc508098430"/>
       <w:bookmarkEnd w:id="4"/>
       <w:bookmarkEnd w:id="5"/>
       <w:bookmarkEnd w:id="6"/>
@@ -1543,11 +1522,7 @@
       </w:pPr>
       <w:r>
         <w:rPr/>
-        <w:t xml:space="preserve">The User enters a </w:t>
-      </w:r>
-      <w:r>
-        <w:rPr/>
-        <w:t>activity where he can change multiple settings regarding the behaviour of the application e.g. whether to prevent the app from loading movie posters to save traffic or not.</w:t>
+        <w:t>The User enters a activity where he can change multiple settings regarding the behaviour of the application e.g. whether to prevent the app from loading movie posters to save traffic or not.</w:t>
       </w:r>
     </w:p>
     <w:p>
@@ -1561,10 +1536,10 @@
         <w:ind w:left="720" w:hanging="720"/>
         <w:rPr/>
       </w:pPr>
-      <w:bookmarkStart w:id="8" w:name="_Toc423410239"/>
-      <w:bookmarkStart w:id="9" w:name="_Toc425054505"/>
-      <w:bookmarkStart w:id="10" w:name="_Toc508098431"/>
-      <w:bookmarkStart w:id="11" w:name="_Toc465673099"/>
+      <w:bookmarkStart w:id="8" w:name="_Toc465673099"/>
+      <w:bookmarkStart w:id="9" w:name="_Toc508098431"/>
+      <w:bookmarkStart w:id="10" w:name="_Toc425054505"/>
+      <w:bookmarkStart w:id="11" w:name="_Toc423410239"/>
       <w:bookmarkEnd w:id="8"/>
       <w:bookmarkEnd w:id="9"/>
       <w:bookmarkEnd w:id="10"/>
@@ -1584,10 +1559,10 @@
         </w:numPr>
         <w:rPr/>
       </w:pPr>
-      <w:bookmarkStart w:id="12" w:name="_Toc423410240"/>
-      <w:bookmarkStart w:id="13" w:name="_Toc425054506"/>
-      <w:bookmarkStart w:id="14" w:name="_Toc508098432"/>
-      <w:bookmarkStart w:id="15" w:name="_Toc465673100"/>
+      <w:bookmarkStart w:id="12" w:name="_Toc465673100"/>
+      <w:bookmarkStart w:id="13" w:name="_Toc508098432"/>
+      <w:bookmarkStart w:id="14" w:name="_Toc425054506"/>
+      <w:bookmarkStart w:id="15" w:name="_Toc423410240"/>
       <w:r>
         <w:rPr/>
         <w:t>Basic Flow</w:t>
@@ -1779,141 +1754,96 @@
       </w:pPr>
       <w:r>
         <w:rPr/>
-      </w:r>
-    </w:p>
-    <w:p>
-      <w:pPr>
-        <w:pStyle w:val="Normal"/>
-        <w:rPr/>
-      </w:pPr>
-      <w:r>
-        <w:rPr/>
-      </w:r>
-    </w:p>
-    <w:p>
-      <w:pPr>
-        <w:pStyle w:val="Normal"/>
-        <w:rPr/>
-      </w:pPr>
-      <w:r>
-        <w:rPr/>
-      </w:r>
-    </w:p>
-    <w:p>
-      <w:pPr>
-        <w:pStyle w:val="Normal"/>
-        <w:rPr/>
-      </w:pPr>
-      <w:r>
-        <w:rPr/>
-      </w:r>
-    </w:p>
-    <w:p>
-      <w:pPr>
-        <w:pStyle w:val="Normal"/>
-        <w:rPr/>
-      </w:pPr>
-      <w:r>
-        <w:rPr/>
-      </w:r>
-    </w:p>
-    <w:p>
-      <w:pPr>
-        <w:pStyle w:val="Normal"/>
-        <w:rPr/>
-      </w:pPr>
-      <w:r>
-        <w:rPr/>
-      </w:r>
-    </w:p>
-    <w:p>
-      <w:pPr>
-        <w:pStyle w:val="Normal"/>
-        <w:rPr/>
-      </w:pPr>
-      <w:r>
-        <w:rPr/>
-      </w:r>
-    </w:p>
-    <w:p>
-      <w:pPr>
-        <w:pStyle w:val="Normal"/>
-        <w:rPr/>
-      </w:pPr>
-      <w:r>
-        <w:rPr/>
-      </w:r>
-    </w:p>
-    <w:p>
-      <w:pPr>
-        <w:pStyle w:val="Normal"/>
-        <w:rPr/>
-      </w:pPr>
-      <w:r>
-        <w:rPr/>
-      </w:r>
-    </w:p>
-    <w:p>
-      <w:pPr>
-        <w:pStyle w:val="Normal"/>
-        <w:rPr/>
-      </w:pPr>
-      <w:r>
-        <w:rPr/>
-      </w:r>
-    </w:p>
-    <w:p>
-      <w:pPr>
-        <w:pStyle w:val="Normal"/>
-        <w:rPr/>
-      </w:pPr>
-      <w:r>
-        <w:rPr/>
-      </w:r>
-    </w:p>
-    <w:p>
-      <w:pPr>
-        <w:pStyle w:val="Normal"/>
-        <w:rPr/>
-      </w:pPr>
-      <w:r>
-        <w:rPr/>
-      </w:r>
-    </w:p>
-    <w:p>
-      <w:pPr>
-        <w:pStyle w:val="Normal"/>
-        <w:rPr/>
-      </w:pPr>
-      <w:r>
-        <w:rPr/>
-      </w:r>
-    </w:p>
-    <w:p>
-      <w:pPr>
-        <w:pStyle w:val="Normal"/>
-        <w:rPr/>
-      </w:pPr>
-      <w:r>
-        <w:rPr/>
-      </w:r>
-    </w:p>
-    <w:p>
-      <w:pPr>
-        <w:pStyle w:val="Normal"/>
-        <w:rPr/>
-      </w:pPr>
-      <w:r>
-        <w:rPr/>
-      </w:r>
-    </w:p>
-    <w:p>
-      <w:pPr>
-        <w:pStyle w:val="Normal"/>
-        <w:rPr/>
-      </w:pPr>
-      <w:r>
-        <w:rPr/>
+        <w:drawing>
+          <wp:anchor behindDoc="0" distT="0" distB="0" distL="0" distR="0" simplePos="0" locked="0" layoutInCell="1" allowOverlap="1" relativeHeight="3">
+            <wp:simplePos x="0" y="0"/>
+            <wp:positionH relativeFrom="column">
+              <wp:posOffset>-72390</wp:posOffset>
+            </wp:positionH>
+            <wp:positionV relativeFrom="paragraph">
+              <wp:posOffset>48895</wp:posOffset>
+            </wp:positionV>
+            <wp:extent cx="2419350" cy="3792220"/>
+            <wp:effectExtent l="0" t="0" r="0" b="0"/>
+            <wp:wrapTopAndBottom/>
+            <wp:docPr id="2" name="Image2" descr=""/>
+            <wp:cNvGraphicFramePr>
+              <a:graphicFrameLocks xmlns:a="http://schemas.openxmlformats.org/drawingml/2006/main" noChangeAspect="1"/>
+            </wp:cNvGraphicFramePr>
+            <a:graphic xmlns:a="http://schemas.openxmlformats.org/drawingml/2006/main">
+              <a:graphicData uri="http://schemas.openxmlformats.org/drawingml/2006/picture">
+                <pic:pic xmlns:pic="http://schemas.openxmlformats.org/drawingml/2006/picture">
+                  <pic:nvPicPr>
+                    <pic:cNvPr id="2" name="Image2" descr=""/>
+                    <pic:cNvPicPr>
+                      <a:picLocks noChangeAspect="1" noChangeArrowheads="1"/>
+                    </pic:cNvPicPr>
+                  </pic:nvPicPr>
+                  <pic:blipFill>
+                    <a:blip r:embed="rId4"/>
+                    <a:stretch>
+                      <a:fillRect/>
+                    </a:stretch>
+                  </pic:blipFill>
+                  <pic:spPr bwMode="auto">
+                    <a:xfrm>
+                      <a:off x="0" y="0"/>
+                      <a:ext cx="2419350" cy="3792220"/>
+                    </a:xfrm>
+                    <a:prstGeom prst="rect">
+                      <a:avLst/>
+                    </a:prstGeom>
+                  </pic:spPr>
+                </pic:pic>
+              </a:graphicData>
+            </a:graphic>
+          </wp:anchor>
+        </w:drawing>
+        <w:drawing>
+          <wp:anchor behindDoc="0" distT="0" distB="0" distL="0" distR="0" simplePos="0" locked="0" layoutInCell="1" allowOverlap="1" relativeHeight="4">
+            <wp:simplePos x="0" y="0"/>
+            <wp:positionH relativeFrom="column">
+              <wp:posOffset>2781935</wp:posOffset>
+            </wp:positionH>
+            <wp:positionV relativeFrom="paragraph">
+              <wp:posOffset>57150</wp:posOffset>
+            </wp:positionV>
+            <wp:extent cx="2459355" cy="3801110"/>
+            <wp:effectExtent l="0" t="0" r="0" b="0"/>
+            <wp:wrapSquare wrapText="largest"/>
+            <wp:docPr id="3" name="Image3" descr=""/>
+            <wp:cNvGraphicFramePr>
+              <a:graphicFrameLocks xmlns:a="http://schemas.openxmlformats.org/drawingml/2006/main" noChangeAspect="1"/>
+            </wp:cNvGraphicFramePr>
+            <a:graphic xmlns:a="http://schemas.openxmlformats.org/drawingml/2006/main">
+              <a:graphicData uri="http://schemas.openxmlformats.org/drawingml/2006/picture">
+                <pic:pic xmlns:pic="http://schemas.openxmlformats.org/drawingml/2006/picture">
+                  <pic:nvPicPr>
+                    <pic:cNvPr id="3" name="Image3" descr=""/>
+                    <pic:cNvPicPr>
+                      <a:picLocks noChangeAspect="1" noChangeArrowheads="1"/>
+                    </pic:cNvPicPr>
+                  </pic:nvPicPr>
+                  <pic:blipFill>
+                    <a:blip r:embed="rId5"/>
+                    <a:stretch>
+                      <a:fillRect/>
+                    </a:stretch>
+                  </pic:blipFill>
+                  <pic:spPr bwMode="auto">
+                    <a:xfrm>
+                      <a:off x="0" y="0"/>
+                      <a:ext cx="2459355" cy="3801110"/>
+                    </a:xfrm>
+                    <a:prstGeom prst="rect">
+                      <a:avLst/>
+                    </a:prstGeom>
+                  </pic:spPr>
+                </pic:pic>
+              </a:graphicData>
+            </a:graphic>
+          </wp:anchor>
+        </w:drawing>
       </w:r>
     </w:p>
     <w:p>
@@ -1953,10 +1883,10 @@
         </w:numPr>
         <w:rPr/>
       </w:pPr>
-      <w:bookmarkStart w:id="16" w:name="_Toc423410241"/>
-      <w:bookmarkStart w:id="17" w:name="_Toc425054507"/>
-      <w:bookmarkStart w:id="18" w:name="_Toc508098433"/>
-      <w:bookmarkStart w:id="19" w:name="_Toc465673101"/>
+      <w:bookmarkStart w:id="16" w:name="_Toc465673101"/>
+      <w:bookmarkStart w:id="17" w:name="_Toc508098433"/>
+      <w:bookmarkStart w:id="18" w:name="_Toc425054507"/>
+      <w:bookmarkStart w:id="19" w:name="_Toc423410241"/>
       <w:bookmarkEnd w:id="16"/>
       <w:bookmarkEnd w:id="17"/>
       <w:bookmarkEnd w:id="18"/>
@@ -1992,10 +1922,10 @@
         <w:ind w:left="720" w:hanging="720"/>
         <w:rPr/>
       </w:pPr>
-      <w:bookmarkStart w:id="20" w:name="_Toc423410251"/>
-      <w:bookmarkStart w:id="21" w:name="_Toc425054510"/>
-      <w:bookmarkStart w:id="22" w:name="_Toc508098436"/>
-      <w:bookmarkStart w:id="23" w:name="_Toc465673102"/>
+      <w:bookmarkStart w:id="20" w:name="_Toc465673102"/>
+      <w:bookmarkStart w:id="21" w:name="_Toc508098436"/>
+      <w:bookmarkStart w:id="22" w:name="_Toc425054510"/>
+      <w:bookmarkStart w:id="23" w:name="_Toc423410251"/>
       <w:bookmarkEnd w:id="20"/>
       <w:bookmarkEnd w:id="21"/>
       <w:bookmarkEnd w:id="22"/>
@@ -2026,10 +1956,10 @@
         <w:ind w:left="720" w:hanging="720"/>
         <w:rPr/>
       </w:pPr>
-      <w:bookmarkStart w:id="24" w:name="_Toc423410253"/>
-      <w:bookmarkStart w:id="25" w:name="_Toc425054512"/>
-      <w:bookmarkStart w:id="26" w:name="_Toc508098438"/>
-      <w:bookmarkStart w:id="27" w:name="_Toc465673103"/>
+      <w:bookmarkStart w:id="24" w:name="_Toc465673103"/>
+      <w:bookmarkStart w:id="25" w:name="_Toc508098438"/>
+      <w:bookmarkStart w:id="26" w:name="_Toc425054512"/>
+      <w:bookmarkStart w:id="27" w:name="_Toc423410253"/>
       <w:bookmarkEnd w:id="24"/>
       <w:bookmarkEnd w:id="25"/>
       <w:bookmarkEnd w:id="26"/>
@@ -2060,10 +1990,10 @@
         <w:ind w:left="720" w:hanging="720"/>
         <w:rPr/>
       </w:pPr>
-      <w:bookmarkStart w:id="28" w:name="_Toc423410255"/>
-      <w:bookmarkStart w:id="29" w:name="_Toc425054514"/>
-      <w:bookmarkStart w:id="30" w:name="_Toc508098440"/>
-      <w:bookmarkStart w:id="31" w:name="_Toc465673104"/>
+      <w:bookmarkStart w:id="28" w:name="_Toc465673104"/>
+      <w:bookmarkStart w:id="29" w:name="_Toc508098440"/>
+      <w:bookmarkStart w:id="30" w:name="_Toc425054514"/>
+      <w:bookmarkStart w:id="31" w:name="_Toc423410255"/>
       <w:bookmarkEnd w:id="28"/>
       <w:bookmarkEnd w:id="29"/>
       <w:bookmarkEnd w:id="30"/>
@@ -2093,8 +2023,8 @@
         <w:ind w:left="720" w:hanging="720"/>
         <w:rPr/>
       </w:pPr>
-      <w:bookmarkStart w:id="32" w:name="_Toc508098442"/>
-      <w:bookmarkStart w:id="33" w:name="_Toc465673105"/>
+      <w:bookmarkStart w:id="32" w:name="_Toc465673105"/>
+      <w:bookmarkStart w:id="33" w:name="_Toc508098442"/>
       <w:bookmarkEnd w:id="32"/>
       <w:bookmarkEnd w:id="33"/>
       <w:r>
@@ -2113,8 +2043,8 @@
       </w:r>
     </w:p>
     <w:sectPr>
-      <w:headerReference w:type="default" r:id="rId4"/>
-      <w:footerReference w:type="default" r:id="rId5"/>
+      <w:headerReference w:type="default" r:id="rId6"/>
+      <w:footerReference w:type="default" r:id="rId7"/>
       <w:type w:val="nextPage"/>
       <w:pgSz w:w="12240" w:h="15840"/>
       <w:pgMar w:left="1440" w:right="1440" w:header="720" w:top="1440" w:footer="720" w:bottom="1440" w:gutter="0"/>
@@ -2191,7 +2121,7 @@
           <w:r>
             <w:fldChar w:fldCharType="separate"/>
           </w:r>
-          <w:bookmarkStart w:id="34" w:name="__Fieldmark__299_1783296747"/>
+          <w:bookmarkStart w:id="34" w:name="__Fieldmark__304_1457490699"/>
           <w:r>
             <w:rPr/>
           </w:r>
@@ -2201,13 +2131,15 @@
           <w:r>
             <w:fldChar w:fldCharType="end"/>
           </w:r>
-          <w:bookmarkStart w:id="35" w:name="__Fieldmark__315_855668786"/>
+          <w:bookmarkStart w:id="35" w:name="__Fieldmark__299_243143131"/>
           <w:bookmarkStart w:id="36" w:name="__Fieldmark__292_6494986"/>
-          <w:bookmarkStart w:id="37" w:name="__Fieldmark__299_243143131"/>
+          <w:bookmarkStart w:id="37" w:name="__Fieldmark__315_855668786"/>
+          <w:bookmarkStart w:id="38" w:name="__Fieldmark__299_1783296747"/>
           <w:bookmarkEnd w:id="34"/>
           <w:bookmarkEnd w:id="35"/>
           <w:bookmarkEnd w:id="36"/>
           <w:bookmarkEnd w:id="37"/>
+          <w:bookmarkEnd w:id="38"/>
           <w:r>
             <w:rPr>
               <w:rFonts w:ascii="Symbol" w:hAnsi="Symbol"/>
@@ -2263,7 +2195,7 @@
             <w:fldChar w:fldCharType="separate"/>
           </w:r>
           <w:r>
-            <w:t>5</w:t>
+            <w:t>4</w:t>
           </w:r>
           <w:r>
             <w:fldChar w:fldCharType="end"/>
@@ -2373,7 +2305,7 @@
     <w:tblPr>
       <w:tblW w:w="9558" w:type="dxa"/>
       <w:jc w:val="left"/>
-      <w:tblInd w:w="-24" w:type="dxa"/>
+      <w:tblInd w:w="-31" w:type="dxa"/>
       <w:tblBorders>
         <w:top w:val="single" w:sz="6" w:space="0" w:color="00000A"/>
         <w:left w:val="single" w:sz="6" w:space="0" w:color="00000A"/>
@@ -2384,7 +2316,7 @@
       </w:tblBorders>
       <w:tblCellMar>
         <w:top w:w="0" w:type="dxa"/>
-        <w:left w:w="83" w:type="dxa"/>
+        <w:left w:w="75" w:type="dxa"/>
         <w:bottom w:w="0" w:type="dxa"/>
         <w:right w:w="108" w:type="dxa"/>
       </w:tblCellMar>
@@ -2409,7 +2341,7 @@
           </w:tcBorders>
           <w:shd w:fill="auto" w:val="clear"/>
           <w:tcMar>
-            <w:left w:w="83" w:type="dxa"/>
+            <w:left w:w="75" w:type="dxa"/>
           </w:tcMar>
         </w:tcPr>
         <w:p>
@@ -2436,7 +2368,7 @@
           </w:tcBorders>
           <w:shd w:fill="auto" w:val="clear"/>
           <w:tcMar>
-            <w:left w:w="83" w:type="dxa"/>
+            <w:left w:w="75" w:type="dxa"/>
           </w:tcMar>
         </w:tcPr>
         <w:p>
@@ -2475,7 +2407,7 @@
           </w:tcBorders>
           <w:shd w:fill="auto" w:val="clear"/>
           <w:tcMar>
-            <w:left w:w="83" w:type="dxa"/>
+            <w:left w:w="75" w:type="dxa"/>
           </w:tcMar>
         </w:tcPr>
         <w:p>
@@ -2502,7 +2434,7 @@
           </w:tcBorders>
           <w:shd w:fill="auto" w:val="clear"/>
           <w:tcMar>
-            <w:left w:w="83" w:type="dxa"/>
+            <w:left w:w="75" w:type="dxa"/>
           </w:tcMar>
         </w:tcPr>
         <w:p>
@@ -2537,7 +2469,7 @@
           </w:tcBorders>
           <w:shd w:fill="auto" w:val="clear"/>
           <w:tcMar>
-            <w:left w:w="83" w:type="dxa"/>
+            <w:left w:w="75" w:type="dxa"/>
           </w:tcMar>
         </w:tcPr>
         <w:p>
@@ -2547,11 +2479,7 @@
           </w:pPr>
           <w:r>
             <w:rPr/>
-            <w:t>UC</w:t>
-          </w:r>
-          <w:r>
-            <w:rPr/>
-            <w:t>ES</w:t>
+            <w:t>UCES</w:t>
           </w:r>
         </w:p>
       </w:tc>

</xml_diff>

<commit_message>
Added Function Points to use-cases
</commit_message>
<xml_diff>
--- a/docs/Use-Cases/05_EditSettings UC/UC_EditSettings.docx
+++ b/docs/Use-Cases/05_EditSettings UC/UC_EditSettings.docx
@@ -43,7 +43,6 @@
           <w:pgMar w:left="1440" w:right="1440" w:header="720" w:top="1440" w:footer="0" w:bottom="1440" w:gutter="0"/>
           <w:pgNumType w:fmt="decimal"/>
           <w:formProt w:val="false"/>
-          <w:vAlign w:val="center"/>
           <w:textDirection w:val="lrTb"/>
           <w:docGrid w:type="default" w:linePitch="249" w:charSpace="2047"/>
         </w:sectPr>
@@ -74,7 +73,7 @@
       <w:tblPr>
         <w:tblW w:w="9504" w:type="dxa"/>
         <w:jc w:val="left"/>
-        <w:tblInd w:w="-38" w:type="dxa"/>
+        <w:tblInd w:w="-45" w:type="dxa"/>
         <w:tblBorders>
           <w:top w:val="single" w:sz="6" w:space="0" w:color="00000A"/>
           <w:left w:val="single" w:sz="6" w:space="0" w:color="00000A"/>
@@ -85,17 +84,16 @@
         </w:tblBorders>
         <w:tblCellMar>
           <w:top w:w="0" w:type="dxa"/>
-          <w:left w:w="67" w:type="dxa"/>
+          <w:left w:w="59" w:type="dxa"/>
           <w:bottom w:w="0" w:type="dxa"/>
           <w:right w:w="108" w:type="dxa"/>
         </w:tblCellMar>
-        <w:tblLook w:val="0000" w:noVBand="0" w:noHBand="0" w:lastColumn="0" w:firstColumn="0" w:lastRow="0" w:firstRow="0"/>
       </w:tblPr>
       <w:tblGrid>
         <w:gridCol w:w="2299"/>
-        <w:gridCol w:w="1151"/>
-        <w:gridCol w:w="3749"/>
-        <w:gridCol w:w="2304"/>
+        <w:gridCol w:w="1150"/>
+        <w:gridCol w:w="3750"/>
+        <w:gridCol w:w="2305"/>
       </w:tblGrid>
       <w:tr>
         <w:trPr/>
@@ -110,9 +108,9 @@
               <w:insideH w:val="single" w:sz="6" w:space="0" w:color="00000A"/>
               <w:insideV w:val="single" w:sz="6" w:space="0" w:color="00000A"/>
             </w:tcBorders>
-            <w:shd w:fill="auto" w:val="clear"/>
+            <w:shd w:fill="FFFFFF" w:val="clear"/>
             <w:tcMar>
-              <w:left w:w="67" w:type="dxa"/>
+              <w:left w:w="59" w:type="dxa"/>
             </w:tcMar>
           </w:tcPr>
           <w:p>
@@ -135,7 +133,7 @@
         </w:tc>
         <w:tc>
           <w:tcPr>
-            <w:tcW w:w="1151" w:type="dxa"/>
+            <w:tcW w:w="1150" w:type="dxa"/>
             <w:tcBorders>
               <w:top w:val="single" w:sz="6" w:space="0" w:color="00000A"/>
               <w:left w:val="single" w:sz="6" w:space="0" w:color="00000A"/>
@@ -144,9 +142,9 @@
               <w:insideH w:val="single" w:sz="6" w:space="0" w:color="00000A"/>
               <w:insideV w:val="single" w:sz="6" w:space="0" w:color="00000A"/>
             </w:tcBorders>
-            <w:shd w:fill="auto" w:val="clear"/>
+            <w:shd w:fill="FFFFFF" w:val="clear"/>
             <w:tcMar>
-              <w:left w:w="67" w:type="dxa"/>
+              <w:left w:w="59" w:type="dxa"/>
             </w:tcMar>
           </w:tcPr>
           <w:p>
@@ -169,7 +167,7 @@
         </w:tc>
         <w:tc>
           <w:tcPr>
-            <w:tcW w:w="3749" w:type="dxa"/>
+            <w:tcW w:w="3750" w:type="dxa"/>
             <w:tcBorders>
               <w:top w:val="single" w:sz="6" w:space="0" w:color="00000A"/>
               <w:left w:val="single" w:sz="6" w:space="0" w:color="00000A"/>
@@ -178,9 +176,9 @@
               <w:insideH w:val="single" w:sz="6" w:space="0" w:color="00000A"/>
               <w:insideV w:val="single" w:sz="6" w:space="0" w:color="00000A"/>
             </w:tcBorders>
-            <w:shd w:fill="auto" w:val="clear"/>
+            <w:shd w:fill="FFFFFF" w:val="clear"/>
             <w:tcMar>
-              <w:left w:w="67" w:type="dxa"/>
+              <w:left w:w="59" w:type="dxa"/>
             </w:tcMar>
           </w:tcPr>
           <w:p>
@@ -203,7 +201,7 @@
         </w:tc>
         <w:tc>
           <w:tcPr>
-            <w:tcW w:w="2304" w:type="dxa"/>
+            <w:tcW w:w="2305" w:type="dxa"/>
             <w:tcBorders>
               <w:top w:val="single" w:sz="6" w:space="0" w:color="00000A"/>
               <w:left w:val="single" w:sz="6" w:space="0" w:color="00000A"/>
@@ -212,9 +210,9 @@
               <w:insideH w:val="single" w:sz="6" w:space="0" w:color="00000A"/>
               <w:insideV w:val="single" w:sz="6" w:space="0" w:color="00000A"/>
             </w:tcBorders>
-            <w:shd w:fill="auto" w:val="clear"/>
+            <w:shd w:fill="FFFFFF" w:val="clear"/>
             <w:tcMar>
-              <w:left w:w="67" w:type="dxa"/>
+              <w:left w:w="59" w:type="dxa"/>
             </w:tcMar>
           </w:tcPr>
           <w:p>
@@ -249,9 +247,9 @@
               <w:insideH w:val="single" w:sz="6" w:space="0" w:color="00000A"/>
               <w:insideV w:val="single" w:sz="6" w:space="0" w:color="00000A"/>
             </w:tcBorders>
-            <w:shd w:fill="auto" w:val="clear"/>
+            <w:shd w:fill="FFFFFF" w:val="clear"/>
             <w:tcMar>
-              <w:left w:w="67" w:type="dxa"/>
+              <w:left w:w="59" w:type="dxa"/>
             </w:tcMar>
           </w:tcPr>
           <w:p>
@@ -268,7 +266,7 @@
         </w:tc>
         <w:tc>
           <w:tcPr>
-            <w:tcW w:w="1151" w:type="dxa"/>
+            <w:tcW w:w="1150" w:type="dxa"/>
             <w:tcBorders>
               <w:top w:val="single" w:sz="6" w:space="0" w:color="00000A"/>
               <w:left w:val="single" w:sz="6" w:space="0" w:color="00000A"/>
@@ -277,9 +275,9 @@
               <w:insideH w:val="single" w:sz="6" w:space="0" w:color="00000A"/>
               <w:insideV w:val="single" w:sz="6" w:space="0" w:color="00000A"/>
             </w:tcBorders>
-            <w:shd w:fill="auto" w:val="clear"/>
+            <w:shd w:fill="FFFFFF" w:val="clear"/>
             <w:tcMar>
-              <w:left w:w="67" w:type="dxa"/>
+              <w:left w:w="59" w:type="dxa"/>
             </w:tcMar>
           </w:tcPr>
           <w:p>
@@ -297,7 +295,7 @@
         </w:tc>
         <w:tc>
           <w:tcPr>
-            <w:tcW w:w="3749" w:type="dxa"/>
+            <w:tcW w:w="3750" w:type="dxa"/>
             <w:tcBorders>
               <w:top w:val="single" w:sz="6" w:space="0" w:color="00000A"/>
               <w:left w:val="single" w:sz="6" w:space="0" w:color="00000A"/>
@@ -306,9 +304,9 @@
               <w:insideH w:val="single" w:sz="6" w:space="0" w:color="00000A"/>
               <w:insideV w:val="single" w:sz="6" w:space="0" w:color="00000A"/>
             </w:tcBorders>
-            <w:shd w:fill="auto" w:val="clear"/>
+            <w:shd w:fill="FFFFFF" w:val="clear"/>
             <w:tcMar>
-              <w:left w:w="67" w:type="dxa"/>
+              <w:left w:w="59" w:type="dxa"/>
             </w:tcMar>
           </w:tcPr>
           <w:p>
@@ -326,7 +324,7 @@
         </w:tc>
         <w:tc>
           <w:tcPr>
-            <w:tcW w:w="2304" w:type="dxa"/>
+            <w:tcW w:w="2305" w:type="dxa"/>
             <w:tcBorders>
               <w:top w:val="single" w:sz="6" w:space="0" w:color="00000A"/>
               <w:left w:val="single" w:sz="6" w:space="0" w:color="00000A"/>
@@ -335,9 +333,9 @@
               <w:insideH w:val="single" w:sz="6" w:space="0" w:color="00000A"/>
               <w:insideV w:val="single" w:sz="6" w:space="0" w:color="00000A"/>
             </w:tcBorders>
-            <w:shd w:fill="auto" w:val="clear"/>
+            <w:shd w:fill="FFFFFF" w:val="clear"/>
             <w:tcMar>
-              <w:left w:w="67" w:type="dxa"/>
+              <w:left w:w="59" w:type="dxa"/>
             </w:tcMar>
           </w:tcPr>
           <w:p>
@@ -366,9 +364,9 @@
               <w:insideH w:val="single" w:sz="6" w:space="0" w:color="00000A"/>
               <w:insideV w:val="single" w:sz="6" w:space="0" w:color="00000A"/>
             </w:tcBorders>
-            <w:shd w:fill="auto" w:val="clear"/>
+            <w:shd w:fill="FFFFFF" w:val="clear"/>
             <w:tcMar>
-              <w:left w:w="67" w:type="dxa"/>
+              <w:left w:w="59" w:type="dxa"/>
             </w:tcMar>
           </w:tcPr>
           <w:p>
@@ -386,7 +384,7 @@
         </w:tc>
         <w:tc>
           <w:tcPr>
-            <w:tcW w:w="1151" w:type="dxa"/>
+            <w:tcW w:w="1150" w:type="dxa"/>
             <w:tcBorders>
               <w:top w:val="single" w:sz="6" w:space="0" w:color="00000A"/>
               <w:left w:val="single" w:sz="6" w:space="0" w:color="00000A"/>
@@ -395,9 +393,9 @@
               <w:insideH w:val="single" w:sz="6" w:space="0" w:color="00000A"/>
               <w:insideV w:val="single" w:sz="6" w:space="0" w:color="00000A"/>
             </w:tcBorders>
-            <w:shd w:fill="auto" w:val="clear"/>
+            <w:shd w:fill="FFFFFF" w:val="clear"/>
             <w:tcMar>
-              <w:left w:w="67" w:type="dxa"/>
+              <w:left w:w="59" w:type="dxa"/>
             </w:tcMar>
           </w:tcPr>
           <w:p>
@@ -415,7 +413,7 @@
         </w:tc>
         <w:tc>
           <w:tcPr>
-            <w:tcW w:w="3749" w:type="dxa"/>
+            <w:tcW w:w="3750" w:type="dxa"/>
             <w:tcBorders>
               <w:top w:val="single" w:sz="6" w:space="0" w:color="00000A"/>
               <w:left w:val="single" w:sz="6" w:space="0" w:color="00000A"/>
@@ -424,9 +422,9 @@
               <w:insideH w:val="single" w:sz="6" w:space="0" w:color="00000A"/>
               <w:insideV w:val="single" w:sz="6" w:space="0" w:color="00000A"/>
             </w:tcBorders>
-            <w:shd w:fill="auto" w:val="clear"/>
+            <w:shd w:fill="FFFFFF" w:val="clear"/>
             <w:tcMar>
-              <w:left w:w="67" w:type="dxa"/>
+              <w:left w:w="59" w:type="dxa"/>
             </w:tcMar>
           </w:tcPr>
           <w:p>
@@ -444,7 +442,7 @@
         </w:tc>
         <w:tc>
           <w:tcPr>
-            <w:tcW w:w="2304" w:type="dxa"/>
+            <w:tcW w:w="2305" w:type="dxa"/>
             <w:tcBorders>
               <w:top w:val="single" w:sz="6" w:space="0" w:color="00000A"/>
               <w:left w:val="single" w:sz="6" w:space="0" w:color="00000A"/>
@@ -453,9 +451,9 @@
               <w:insideH w:val="single" w:sz="6" w:space="0" w:color="00000A"/>
               <w:insideV w:val="single" w:sz="6" w:space="0" w:color="00000A"/>
             </w:tcBorders>
-            <w:shd w:fill="auto" w:val="clear"/>
+            <w:shd w:fill="FFFFFF" w:val="clear"/>
             <w:tcMar>
-              <w:left w:w="67" w:type="dxa"/>
+              <w:left w:w="59" w:type="dxa"/>
             </w:tcMar>
           </w:tcPr>
           <w:p>
@@ -485,9 +483,9 @@
               <w:insideH w:val="single" w:sz="6" w:space="0" w:color="00000A"/>
               <w:insideV w:val="single" w:sz="6" w:space="0" w:color="00000A"/>
             </w:tcBorders>
-            <w:shd w:fill="auto" w:val="clear"/>
+            <w:shd w:fill="FFFFFF" w:val="clear"/>
             <w:tcMar>
-              <w:left w:w="67" w:type="dxa"/>
+              <w:left w:w="59" w:type="dxa"/>
             </w:tcMar>
           </w:tcPr>
           <w:p>
@@ -505,7 +503,7 @@
         </w:tc>
         <w:tc>
           <w:tcPr>
-            <w:tcW w:w="1151" w:type="dxa"/>
+            <w:tcW w:w="1150" w:type="dxa"/>
             <w:tcBorders>
               <w:top w:val="single" w:sz="6" w:space="0" w:color="00000A"/>
               <w:left w:val="single" w:sz="6" w:space="0" w:color="00000A"/>
@@ -514,9 +512,9 @@
               <w:insideH w:val="single" w:sz="6" w:space="0" w:color="00000A"/>
               <w:insideV w:val="single" w:sz="6" w:space="0" w:color="00000A"/>
             </w:tcBorders>
-            <w:shd w:fill="auto" w:val="clear"/>
+            <w:shd w:fill="FFFFFF" w:val="clear"/>
             <w:tcMar>
-              <w:left w:w="67" w:type="dxa"/>
+              <w:left w:w="59" w:type="dxa"/>
             </w:tcMar>
           </w:tcPr>
           <w:p>
@@ -534,7 +532,7 @@
         </w:tc>
         <w:tc>
           <w:tcPr>
-            <w:tcW w:w="3749" w:type="dxa"/>
+            <w:tcW w:w="3750" w:type="dxa"/>
             <w:tcBorders>
               <w:top w:val="single" w:sz="6" w:space="0" w:color="00000A"/>
               <w:left w:val="single" w:sz="6" w:space="0" w:color="00000A"/>
@@ -543,9 +541,9 @@
               <w:insideH w:val="single" w:sz="6" w:space="0" w:color="00000A"/>
               <w:insideV w:val="single" w:sz="6" w:space="0" w:color="00000A"/>
             </w:tcBorders>
-            <w:shd w:fill="auto" w:val="clear"/>
+            <w:shd w:fill="FFFFFF" w:val="clear"/>
             <w:tcMar>
-              <w:left w:w="67" w:type="dxa"/>
+              <w:left w:w="59" w:type="dxa"/>
             </w:tcMar>
           </w:tcPr>
           <w:p>
@@ -563,7 +561,7 @@
         </w:tc>
         <w:tc>
           <w:tcPr>
-            <w:tcW w:w="2304" w:type="dxa"/>
+            <w:tcW w:w="2305" w:type="dxa"/>
             <w:tcBorders>
               <w:top w:val="single" w:sz="6" w:space="0" w:color="00000A"/>
               <w:left w:val="single" w:sz="6" w:space="0" w:color="00000A"/>
@@ -572,9 +570,9 @@
               <w:insideH w:val="single" w:sz="6" w:space="0" w:color="00000A"/>
               <w:insideV w:val="single" w:sz="6" w:space="0" w:color="00000A"/>
             </w:tcBorders>
-            <w:shd w:fill="auto" w:val="clear"/>
+            <w:shd w:fill="FFFFFF" w:val="clear"/>
             <w:tcMar>
-              <w:left w:w="67" w:type="dxa"/>
+              <w:left w:w="59" w:type="dxa"/>
             </w:tcMar>
           </w:tcPr>
           <w:p>
@@ -606,9 +604,9 @@
               <w:insideH w:val="single" w:sz="6" w:space="0" w:color="00000A"/>
               <w:insideV w:val="single" w:sz="6" w:space="0" w:color="00000A"/>
             </w:tcBorders>
-            <w:shd w:fill="auto" w:val="clear"/>
+            <w:shd w:fill="FFFFFF" w:val="clear"/>
             <w:tcMar>
-              <w:left w:w="67" w:type="dxa"/>
+              <w:left w:w="59" w:type="dxa"/>
             </w:tcMar>
           </w:tcPr>
           <w:p>
@@ -620,12 +618,13 @@
             </w:pPr>
             <w:r>
               <w:rPr/>
+              <w:t>25.04.2017</w:t>
             </w:r>
           </w:p>
         </w:tc>
         <w:tc>
           <w:tcPr>
-            <w:tcW w:w="1151" w:type="dxa"/>
+            <w:tcW w:w="1150" w:type="dxa"/>
             <w:tcBorders>
               <w:top w:val="single" w:sz="6" w:space="0" w:color="00000A"/>
               <w:left w:val="single" w:sz="6" w:space="0" w:color="00000A"/>
@@ -634,9 +633,9 @@
               <w:insideH w:val="single" w:sz="6" w:space="0" w:color="00000A"/>
               <w:insideV w:val="single" w:sz="6" w:space="0" w:color="00000A"/>
             </w:tcBorders>
-            <w:shd w:fill="auto" w:val="clear"/>
+            <w:shd w:fill="FFFFFF" w:val="clear"/>
             <w:tcMar>
-              <w:left w:w="67" w:type="dxa"/>
+              <w:left w:w="59" w:type="dxa"/>
             </w:tcMar>
           </w:tcPr>
           <w:p>
@@ -648,12 +647,13 @@
             </w:pPr>
             <w:r>
               <w:rPr/>
+              <w:t>1.3</w:t>
             </w:r>
           </w:p>
         </w:tc>
         <w:tc>
           <w:tcPr>
-            <w:tcW w:w="3749" w:type="dxa"/>
+            <w:tcW w:w="3750" w:type="dxa"/>
             <w:tcBorders>
               <w:top w:val="single" w:sz="6" w:space="0" w:color="00000A"/>
               <w:left w:val="single" w:sz="6" w:space="0" w:color="00000A"/>
@@ -662,9 +662,9 @@
               <w:insideH w:val="single" w:sz="6" w:space="0" w:color="00000A"/>
               <w:insideV w:val="single" w:sz="6" w:space="0" w:color="00000A"/>
             </w:tcBorders>
-            <w:shd w:fill="auto" w:val="clear"/>
+            <w:shd w:fill="FFFFFF" w:val="clear"/>
             <w:tcMar>
-              <w:left w:w="67" w:type="dxa"/>
+              <w:left w:w="59" w:type="dxa"/>
             </w:tcMar>
           </w:tcPr>
           <w:p>
@@ -676,12 +676,13 @@
             </w:pPr>
             <w:r>
               <w:rPr/>
+              <w:t>Added Function Points</w:t>
             </w:r>
           </w:p>
         </w:tc>
         <w:tc>
           <w:tcPr>
-            <w:tcW w:w="2304" w:type="dxa"/>
+            <w:tcW w:w="2305" w:type="dxa"/>
             <w:tcBorders>
               <w:top w:val="single" w:sz="6" w:space="0" w:color="00000A"/>
               <w:left w:val="single" w:sz="6" w:space="0" w:color="00000A"/>
@@ -690,9 +691,9 @@
               <w:insideH w:val="single" w:sz="6" w:space="0" w:color="00000A"/>
               <w:insideV w:val="single" w:sz="6" w:space="0" w:color="00000A"/>
             </w:tcBorders>
-            <w:shd w:fill="auto" w:val="clear"/>
+            <w:shd w:fill="FFFFFF" w:val="clear"/>
             <w:tcMar>
-              <w:left w:w="67" w:type="dxa"/>
+              <w:left w:w="59" w:type="dxa"/>
             </w:tcMar>
           </w:tcPr>
           <w:p>
@@ -704,6 +705,7 @@
             </w:pPr>
             <w:r>
               <w:rPr/>
+              <w:t>Marcel Borrmann</w:t>
             </w:r>
           </w:p>
         </w:tc>
@@ -738,18 +740,13 @@
           <w:tab w:val="left" w:pos="432" w:leader="none"/>
           <w:tab w:val="right" w:pos="9360" w:leader="none"/>
         </w:tabs>
-        <w:rPr>
-          <w:rFonts w:ascii="Calibri" w:hAnsi="Calibri"/>
-          <w:sz w:val="22"/>
-          <w:szCs w:val="22"/>
-          <w:lang w:val="de-DE" w:eastAsia="de-DE"/>
-        </w:rPr>
+        <w:rPr/>
       </w:pPr>
       <w:r>
         <w:fldChar w:fldCharType="begin"/>
       </w:r>
       <w:r>
-        <w:instrText> TOC \z \o "1-3" \u \h</w:instrText>
+        <w:instrText> TOC \o "1-3" \h</w:instrText>
       </w:r>
       <w:r>
         <w:fldChar w:fldCharType="separate"/>
@@ -757,11 +754,30 @@
       <w:hyperlink w:anchor="_Toc465673097">
         <w:r>
           <w:rPr>
-            <w:webHidden/>
             <w:rStyle w:val="IndexLink"/>
             <w:vanish w:val="false"/>
           </w:rPr>
           <w:t>1.</w:t>
+        </w:r>
+      </w:hyperlink>
+      <w:hyperlink w:anchor="_Toc465673097">
+        <w:r>
+          <w:rPr>
+            <w:webHidden/>
+          </w:rPr>
+          <w:fldChar w:fldCharType="begin"/>
+        </w:r>
+        <w:r>
+          <w:rPr>
+            <w:webHidden/>
+          </w:rPr>
+          <w:instrText>PAGEREF _Toc465673097 \h</w:instrText>
+        </w:r>
+        <w:r>
+          <w:rPr>
+            <w:webHidden/>
+          </w:rPr>
+          <w:fldChar w:fldCharType="separate"/>
         </w:r>
         <w:r>
           <w:rPr>
@@ -775,10 +791,44 @@
         </w:r>
         <w:r>
           <w:rPr>
+            <w:webHidden/>
+          </w:rPr>
+          <w:fldChar w:fldCharType="end"/>
+        </w:r>
+      </w:hyperlink>
+      <w:hyperlink w:anchor="_Toc465673097">
+        <w:r>
+          <w:rPr>
+            <w:webHidden/>
+          </w:rPr>
+          <w:fldChar w:fldCharType="begin"/>
+        </w:r>
+        <w:r>
+          <w:rPr>
+            <w:webHidden/>
+          </w:rPr>
+          <w:instrText>PAGEREF _Toc465673097 \h</w:instrText>
+        </w:r>
+        <w:r>
+          <w:rPr>
+            <w:webHidden/>
+          </w:rPr>
+          <w:fldChar w:fldCharType="separate"/>
+        </w:r>
+        <w:r>
+          <w:rPr>
             <w:rStyle w:val="IndexLink"/>
           </w:rPr>
           <w:t>Use-Case Name</w:t>
         </w:r>
+        <w:r>
+          <w:rPr>
+            <w:webHidden/>
+          </w:rPr>
+          <w:fldChar w:fldCharType="end"/>
+        </w:r>
+      </w:hyperlink>
+      <w:hyperlink w:anchor="_Toc465673097">
         <w:r>
           <w:rPr>
             <w:webHidden/>
@@ -820,21 +870,35 @@
           <w:tab w:val="left" w:pos="1000" w:leader="none"/>
           <w:tab w:val="right" w:pos="9360" w:leader="none"/>
         </w:tabs>
-        <w:rPr>
-          <w:rFonts w:ascii="Calibri" w:hAnsi="Calibri"/>
-          <w:sz w:val="22"/>
-          <w:szCs w:val="22"/>
-          <w:lang w:val="de-DE" w:eastAsia="de-DE"/>
-        </w:rPr>
+        <w:rPr/>
       </w:pPr>
       <w:hyperlink w:anchor="_Toc465673098">
         <w:r>
           <w:rPr>
-            <w:webHidden/>
             <w:rStyle w:val="IndexLink"/>
             <w:vanish w:val="false"/>
           </w:rPr>
           <w:t>1.1</w:t>
+        </w:r>
+      </w:hyperlink>
+      <w:hyperlink w:anchor="_Toc465673098">
+        <w:r>
+          <w:rPr>
+            <w:webHidden/>
+          </w:rPr>
+          <w:fldChar w:fldCharType="begin"/>
+        </w:r>
+        <w:r>
+          <w:rPr>
+            <w:webHidden/>
+          </w:rPr>
+          <w:instrText>PAGEREF _Toc465673098 \h</w:instrText>
+        </w:r>
+        <w:r>
+          <w:rPr>
+            <w:webHidden/>
+          </w:rPr>
+          <w:fldChar w:fldCharType="separate"/>
         </w:r>
         <w:r>
           <w:rPr>
@@ -848,10 +912,44 @@
         </w:r>
         <w:r>
           <w:rPr>
+            <w:webHidden/>
+          </w:rPr>
+          <w:fldChar w:fldCharType="end"/>
+        </w:r>
+      </w:hyperlink>
+      <w:hyperlink w:anchor="_Toc465673098">
+        <w:r>
+          <w:rPr>
+            <w:webHidden/>
+          </w:rPr>
+          <w:fldChar w:fldCharType="begin"/>
+        </w:r>
+        <w:r>
+          <w:rPr>
+            <w:webHidden/>
+          </w:rPr>
+          <w:instrText>PAGEREF _Toc465673098 \h</w:instrText>
+        </w:r>
+        <w:r>
+          <w:rPr>
+            <w:webHidden/>
+          </w:rPr>
+          <w:fldChar w:fldCharType="separate"/>
+        </w:r>
+        <w:r>
+          <w:rPr>
             <w:rStyle w:val="IndexLink"/>
           </w:rPr>
           <w:t>Brief Description</w:t>
         </w:r>
+        <w:r>
+          <w:rPr>
+            <w:webHidden/>
+          </w:rPr>
+          <w:fldChar w:fldCharType="end"/>
+        </w:r>
+      </w:hyperlink>
+      <w:hyperlink w:anchor="_Toc465673098">
         <w:r>
           <w:rPr>
             <w:webHidden/>
@@ -893,21 +991,35 @@
           <w:tab w:val="left" w:pos="432" w:leader="none"/>
           <w:tab w:val="right" w:pos="9360" w:leader="none"/>
         </w:tabs>
-        <w:rPr>
-          <w:rFonts w:ascii="Calibri" w:hAnsi="Calibri"/>
-          <w:sz w:val="22"/>
-          <w:szCs w:val="22"/>
-          <w:lang w:val="de-DE" w:eastAsia="de-DE"/>
-        </w:rPr>
+        <w:rPr/>
       </w:pPr>
       <w:hyperlink w:anchor="_Toc465673099">
         <w:r>
           <w:rPr>
-            <w:webHidden/>
             <w:rStyle w:val="IndexLink"/>
             <w:vanish w:val="false"/>
           </w:rPr>
           <w:t>2.</w:t>
+        </w:r>
+      </w:hyperlink>
+      <w:hyperlink w:anchor="_Toc465673099">
+        <w:r>
+          <w:rPr>
+            <w:webHidden/>
+          </w:rPr>
+          <w:fldChar w:fldCharType="begin"/>
+        </w:r>
+        <w:r>
+          <w:rPr>
+            <w:webHidden/>
+          </w:rPr>
+          <w:instrText>PAGEREF _Toc465673099 \h</w:instrText>
+        </w:r>
+        <w:r>
+          <w:rPr>
+            <w:webHidden/>
+          </w:rPr>
+          <w:fldChar w:fldCharType="separate"/>
         </w:r>
         <w:r>
           <w:rPr>
@@ -921,10 +1033,44 @@
         </w:r>
         <w:r>
           <w:rPr>
+            <w:webHidden/>
+          </w:rPr>
+          <w:fldChar w:fldCharType="end"/>
+        </w:r>
+      </w:hyperlink>
+      <w:hyperlink w:anchor="_Toc465673099">
+        <w:r>
+          <w:rPr>
+            <w:webHidden/>
+          </w:rPr>
+          <w:fldChar w:fldCharType="begin"/>
+        </w:r>
+        <w:r>
+          <w:rPr>
+            <w:webHidden/>
+          </w:rPr>
+          <w:instrText>PAGEREF _Toc465673099 \h</w:instrText>
+        </w:r>
+        <w:r>
+          <w:rPr>
+            <w:webHidden/>
+          </w:rPr>
+          <w:fldChar w:fldCharType="separate"/>
+        </w:r>
+        <w:r>
+          <w:rPr>
             <w:rStyle w:val="IndexLink"/>
           </w:rPr>
           <w:t>Flow of Events</w:t>
         </w:r>
+        <w:r>
+          <w:rPr>
+            <w:webHidden/>
+          </w:rPr>
+          <w:fldChar w:fldCharType="end"/>
+        </w:r>
+      </w:hyperlink>
+      <w:hyperlink w:anchor="_Toc465673099">
         <w:r>
           <w:rPr>
             <w:webHidden/>
@@ -966,21 +1112,35 @@
           <w:tab w:val="left" w:pos="1000" w:leader="none"/>
           <w:tab w:val="right" w:pos="9360" w:leader="none"/>
         </w:tabs>
-        <w:rPr>
-          <w:rFonts w:ascii="Calibri" w:hAnsi="Calibri"/>
-          <w:sz w:val="22"/>
-          <w:szCs w:val="22"/>
-          <w:lang w:val="de-DE" w:eastAsia="de-DE"/>
-        </w:rPr>
+        <w:rPr/>
       </w:pPr>
       <w:hyperlink w:anchor="_Toc465673100">
         <w:r>
           <w:rPr>
-            <w:webHidden/>
             <w:rStyle w:val="IndexLink"/>
             <w:vanish w:val="false"/>
           </w:rPr>
           <w:t>2.1</w:t>
+        </w:r>
+      </w:hyperlink>
+      <w:hyperlink w:anchor="_Toc465673100">
+        <w:r>
+          <w:rPr>
+            <w:webHidden/>
+          </w:rPr>
+          <w:fldChar w:fldCharType="begin"/>
+        </w:r>
+        <w:r>
+          <w:rPr>
+            <w:webHidden/>
+          </w:rPr>
+          <w:instrText>PAGEREF _Toc465673100 \h</w:instrText>
+        </w:r>
+        <w:r>
+          <w:rPr>
+            <w:webHidden/>
+          </w:rPr>
+          <w:fldChar w:fldCharType="separate"/>
         </w:r>
         <w:r>
           <w:rPr>
@@ -994,10 +1154,44 @@
         </w:r>
         <w:r>
           <w:rPr>
+            <w:webHidden/>
+          </w:rPr>
+          <w:fldChar w:fldCharType="end"/>
+        </w:r>
+      </w:hyperlink>
+      <w:hyperlink w:anchor="_Toc465673100">
+        <w:r>
+          <w:rPr>
+            <w:webHidden/>
+          </w:rPr>
+          <w:fldChar w:fldCharType="begin"/>
+        </w:r>
+        <w:r>
+          <w:rPr>
+            <w:webHidden/>
+          </w:rPr>
+          <w:instrText>PAGEREF _Toc465673100 \h</w:instrText>
+        </w:r>
+        <w:r>
+          <w:rPr>
+            <w:webHidden/>
+          </w:rPr>
+          <w:fldChar w:fldCharType="separate"/>
+        </w:r>
+        <w:r>
+          <w:rPr>
             <w:rStyle w:val="IndexLink"/>
           </w:rPr>
           <w:t>Basic Flow</w:t>
         </w:r>
+        <w:r>
+          <w:rPr>
+            <w:webHidden/>
+          </w:rPr>
+          <w:fldChar w:fldCharType="end"/>
+        </w:r>
+      </w:hyperlink>
+      <w:hyperlink w:anchor="_Toc465673100">
         <w:r>
           <w:rPr>
             <w:webHidden/>
@@ -1039,21 +1233,35 @@
           <w:tab w:val="left" w:pos="1000" w:leader="none"/>
           <w:tab w:val="right" w:pos="9360" w:leader="none"/>
         </w:tabs>
-        <w:rPr>
-          <w:rFonts w:ascii="Calibri" w:hAnsi="Calibri"/>
-          <w:sz w:val="22"/>
-          <w:szCs w:val="22"/>
-          <w:lang w:val="de-DE" w:eastAsia="de-DE"/>
-        </w:rPr>
+        <w:rPr/>
       </w:pPr>
       <w:hyperlink w:anchor="_Toc465673101">
         <w:r>
           <w:rPr>
-            <w:webHidden/>
             <w:rStyle w:val="IndexLink"/>
             <w:vanish w:val="false"/>
           </w:rPr>
           <w:t>2.2</w:t>
+        </w:r>
+      </w:hyperlink>
+      <w:hyperlink w:anchor="_Toc465673101">
+        <w:r>
+          <w:rPr>
+            <w:webHidden/>
+          </w:rPr>
+          <w:fldChar w:fldCharType="begin"/>
+        </w:r>
+        <w:r>
+          <w:rPr>
+            <w:webHidden/>
+          </w:rPr>
+          <w:instrText>PAGEREF _Toc465673101 \h</w:instrText>
+        </w:r>
+        <w:r>
+          <w:rPr>
+            <w:webHidden/>
+          </w:rPr>
+          <w:fldChar w:fldCharType="separate"/>
         </w:r>
         <w:r>
           <w:rPr>
@@ -1067,10 +1275,44 @@
         </w:r>
         <w:r>
           <w:rPr>
+            <w:webHidden/>
+          </w:rPr>
+          <w:fldChar w:fldCharType="end"/>
+        </w:r>
+      </w:hyperlink>
+      <w:hyperlink w:anchor="_Toc465673101">
+        <w:r>
+          <w:rPr>
+            <w:webHidden/>
+          </w:rPr>
+          <w:fldChar w:fldCharType="begin"/>
+        </w:r>
+        <w:r>
+          <w:rPr>
+            <w:webHidden/>
+          </w:rPr>
+          <w:instrText>PAGEREF _Toc465673101 \h</w:instrText>
+        </w:r>
+        <w:r>
+          <w:rPr>
+            <w:webHidden/>
+          </w:rPr>
+          <w:fldChar w:fldCharType="separate"/>
+        </w:r>
+        <w:r>
+          <w:rPr>
             <w:rStyle w:val="IndexLink"/>
           </w:rPr>
           <w:t>Alternative Flows</w:t>
         </w:r>
+        <w:r>
+          <w:rPr>
+            <w:webHidden/>
+          </w:rPr>
+          <w:fldChar w:fldCharType="end"/>
+        </w:r>
+      </w:hyperlink>
+      <w:hyperlink w:anchor="_Toc465673101">
         <w:r>
           <w:rPr>
             <w:webHidden/>
@@ -1112,21 +1354,35 @@
           <w:tab w:val="left" w:pos="432" w:leader="none"/>
           <w:tab w:val="right" w:pos="9360" w:leader="none"/>
         </w:tabs>
-        <w:rPr>
-          <w:rFonts w:ascii="Calibri" w:hAnsi="Calibri"/>
-          <w:sz w:val="22"/>
-          <w:szCs w:val="22"/>
-          <w:lang w:val="de-DE" w:eastAsia="de-DE"/>
-        </w:rPr>
+        <w:rPr/>
       </w:pPr>
       <w:hyperlink w:anchor="_Toc465673102">
         <w:r>
           <w:rPr>
-            <w:webHidden/>
             <w:rStyle w:val="IndexLink"/>
             <w:vanish w:val="false"/>
           </w:rPr>
           <w:t>3.</w:t>
+        </w:r>
+      </w:hyperlink>
+      <w:hyperlink w:anchor="_Toc465673102">
+        <w:r>
+          <w:rPr>
+            <w:webHidden/>
+          </w:rPr>
+          <w:fldChar w:fldCharType="begin"/>
+        </w:r>
+        <w:r>
+          <w:rPr>
+            <w:webHidden/>
+          </w:rPr>
+          <w:instrText>PAGEREF _Toc465673102 \h</w:instrText>
+        </w:r>
+        <w:r>
+          <w:rPr>
+            <w:webHidden/>
+          </w:rPr>
+          <w:fldChar w:fldCharType="separate"/>
         </w:r>
         <w:r>
           <w:rPr>
@@ -1140,10 +1396,44 @@
         </w:r>
         <w:r>
           <w:rPr>
+            <w:webHidden/>
+          </w:rPr>
+          <w:fldChar w:fldCharType="end"/>
+        </w:r>
+      </w:hyperlink>
+      <w:hyperlink w:anchor="_Toc465673102">
+        <w:r>
+          <w:rPr>
+            <w:webHidden/>
+          </w:rPr>
+          <w:fldChar w:fldCharType="begin"/>
+        </w:r>
+        <w:r>
+          <w:rPr>
+            <w:webHidden/>
+          </w:rPr>
+          <w:instrText>PAGEREF _Toc465673102 \h</w:instrText>
+        </w:r>
+        <w:r>
+          <w:rPr>
+            <w:webHidden/>
+          </w:rPr>
+          <w:fldChar w:fldCharType="separate"/>
+        </w:r>
+        <w:r>
+          <w:rPr>
             <w:rStyle w:val="IndexLink"/>
           </w:rPr>
           <w:t>Special Requirements</w:t>
         </w:r>
+        <w:r>
+          <w:rPr>
+            <w:webHidden/>
+          </w:rPr>
+          <w:fldChar w:fldCharType="end"/>
+        </w:r>
+      </w:hyperlink>
+      <w:hyperlink w:anchor="_Toc465673102">
         <w:r>
           <w:rPr>
             <w:webHidden/>
@@ -1185,21 +1475,35 @@
           <w:tab w:val="left" w:pos="432" w:leader="none"/>
           <w:tab w:val="right" w:pos="9360" w:leader="none"/>
         </w:tabs>
-        <w:rPr>
-          <w:rFonts w:ascii="Calibri" w:hAnsi="Calibri"/>
-          <w:sz w:val="22"/>
-          <w:szCs w:val="22"/>
-          <w:lang w:val="de-DE" w:eastAsia="de-DE"/>
-        </w:rPr>
+        <w:rPr/>
       </w:pPr>
       <w:hyperlink w:anchor="_Toc465673103">
         <w:r>
           <w:rPr>
-            <w:webHidden/>
             <w:rStyle w:val="IndexLink"/>
             <w:vanish w:val="false"/>
           </w:rPr>
           <w:t>4.</w:t>
+        </w:r>
+      </w:hyperlink>
+      <w:hyperlink w:anchor="_Toc465673103">
+        <w:r>
+          <w:rPr>
+            <w:webHidden/>
+          </w:rPr>
+          <w:fldChar w:fldCharType="begin"/>
+        </w:r>
+        <w:r>
+          <w:rPr>
+            <w:webHidden/>
+          </w:rPr>
+          <w:instrText>PAGEREF _Toc465673103 \h</w:instrText>
+        </w:r>
+        <w:r>
+          <w:rPr>
+            <w:webHidden/>
+          </w:rPr>
+          <w:fldChar w:fldCharType="separate"/>
         </w:r>
         <w:r>
           <w:rPr>
@@ -1213,10 +1517,44 @@
         </w:r>
         <w:r>
           <w:rPr>
+            <w:webHidden/>
+          </w:rPr>
+          <w:fldChar w:fldCharType="end"/>
+        </w:r>
+      </w:hyperlink>
+      <w:hyperlink w:anchor="_Toc465673103">
+        <w:r>
+          <w:rPr>
+            <w:webHidden/>
+          </w:rPr>
+          <w:fldChar w:fldCharType="begin"/>
+        </w:r>
+        <w:r>
+          <w:rPr>
+            <w:webHidden/>
+          </w:rPr>
+          <w:instrText>PAGEREF _Toc465673103 \h</w:instrText>
+        </w:r>
+        <w:r>
+          <w:rPr>
+            <w:webHidden/>
+          </w:rPr>
+          <w:fldChar w:fldCharType="separate"/>
+        </w:r>
+        <w:r>
+          <w:rPr>
             <w:rStyle w:val="IndexLink"/>
           </w:rPr>
           <w:t>Preconditions</w:t>
         </w:r>
+        <w:r>
+          <w:rPr>
+            <w:webHidden/>
+          </w:rPr>
+          <w:fldChar w:fldCharType="end"/>
+        </w:r>
+      </w:hyperlink>
+      <w:hyperlink w:anchor="_Toc465673103">
         <w:r>
           <w:rPr>
             <w:webHidden/>
@@ -1258,21 +1596,35 @@
           <w:tab w:val="left" w:pos="432" w:leader="none"/>
           <w:tab w:val="right" w:pos="9360" w:leader="none"/>
         </w:tabs>
-        <w:rPr>
-          <w:rFonts w:ascii="Calibri" w:hAnsi="Calibri"/>
-          <w:sz w:val="22"/>
-          <w:szCs w:val="22"/>
-          <w:lang w:val="de-DE" w:eastAsia="de-DE"/>
-        </w:rPr>
+        <w:rPr/>
       </w:pPr>
       <w:hyperlink w:anchor="_Toc465673104">
         <w:r>
           <w:rPr>
-            <w:webHidden/>
             <w:rStyle w:val="IndexLink"/>
             <w:vanish w:val="false"/>
           </w:rPr>
           <w:t>5.</w:t>
+        </w:r>
+      </w:hyperlink>
+      <w:hyperlink w:anchor="_Toc465673104">
+        <w:r>
+          <w:rPr>
+            <w:webHidden/>
+          </w:rPr>
+          <w:fldChar w:fldCharType="begin"/>
+        </w:r>
+        <w:r>
+          <w:rPr>
+            <w:webHidden/>
+          </w:rPr>
+          <w:instrText>PAGEREF _Toc465673104 \h</w:instrText>
+        </w:r>
+        <w:r>
+          <w:rPr>
+            <w:webHidden/>
+          </w:rPr>
+          <w:fldChar w:fldCharType="separate"/>
         </w:r>
         <w:r>
           <w:rPr>
@@ -1286,10 +1638,44 @@
         </w:r>
         <w:r>
           <w:rPr>
+            <w:webHidden/>
+          </w:rPr>
+          <w:fldChar w:fldCharType="end"/>
+        </w:r>
+      </w:hyperlink>
+      <w:hyperlink w:anchor="_Toc465673104">
+        <w:r>
+          <w:rPr>
+            <w:webHidden/>
+          </w:rPr>
+          <w:fldChar w:fldCharType="begin"/>
+        </w:r>
+        <w:r>
+          <w:rPr>
+            <w:webHidden/>
+          </w:rPr>
+          <w:instrText>PAGEREF _Toc465673104 \h</w:instrText>
+        </w:r>
+        <w:r>
+          <w:rPr>
+            <w:webHidden/>
+          </w:rPr>
+          <w:fldChar w:fldCharType="separate"/>
+        </w:r>
+        <w:r>
+          <w:rPr>
             <w:rStyle w:val="IndexLink"/>
           </w:rPr>
           <w:t>Postconditions</w:t>
         </w:r>
+        <w:r>
+          <w:rPr>
+            <w:webHidden/>
+          </w:rPr>
+          <w:fldChar w:fldCharType="end"/>
+        </w:r>
+      </w:hyperlink>
+      <w:hyperlink w:anchor="_Toc465673104">
         <w:r>
           <w:rPr>
             <w:webHidden/>
@@ -1331,21 +1717,35 @@
           <w:tab w:val="left" w:pos="432" w:leader="none"/>
           <w:tab w:val="right" w:pos="9360" w:leader="none"/>
         </w:tabs>
-        <w:rPr>
-          <w:rFonts w:ascii="Calibri" w:hAnsi="Calibri"/>
-          <w:sz w:val="22"/>
-          <w:szCs w:val="22"/>
-          <w:lang w:val="de-DE" w:eastAsia="de-DE"/>
-        </w:rPr>
+        <w:rPr/>
       </w:pPr>
       <w:hyperlink w:anchor="_Toc465673105">
         <w:r>
           <w:rPr>
-            <w:webHidden/>
             <w:rStyle w:val="IndexLink"/>
             <w:vanish w:val="false"/>
           </w:rPr>
           <w:t>6.</w:t>
+        </w:r>
+      </w:hyperlink>
+      <w:hyperlink w:anchor="_Toc465673105">
+        <w:r>
+          <w:rPr>
+            <w:webHidden/>
+          </w:rPr>
+          <w:fldChar w:fldCharType="begin"/>
+        </w:r>
+        <w:r>
+          <w:rPr>
+            <w:webHidden/>
+          </w:rPr>
+          <w:instrText>PAGEREF _Toc465673105 \h</w:instrText>
+        </w:r>
+        <w:r>
+          <w:rPr>
+            <w:webHidden/>
+          </w:rPr>
+          <w:fldChar w:fldCharType="separate"/>
         </w:r>
         <w:r>
           <w:rPr>
@@ -1359,10 +1759,44 @@
         </w:r>
         <w:r>
           <w:rPr>
+            <w:webHidden/>
+          </w:rPr>
+          <w:fldChar w:fldCharType="end"/>
+        </w:r>
+      </w:hyperlink>
+      <w:hyperlink w:anchor="_Toc465673105">
+        <w:r>
+          <w:rPr>
+            <w:webHidden/>
+          </w:rPr>
+          <w:fldChar w:fldCharType="begin"/>
+        </w:r>
+        <w:r>
+          <w:rPr>
+            <w:webHidden/>
+          </w:rPr>
+          <w:instrText>PAGEREF _Toc465673105 \h</w:instrText>
+        </w:r>
+        <w:r>
+          <w:rPr>
+            <w:webHidden/>
+          </w:rPr>
+          <w:fldChar w:fldCharType="separate"/>
+        </w:r>
+        <w:r>
+          <w:rPr>
             <w:rStyle w:val="IndexLink"/>
           </w:rPr>
           <w:t>Extension Points</w:t>
         </w:r>
+        <w:r>
+          <w:rPr>
+            <w:webHidden/>
+          </w:rPr>
+          <w:fldChar w:fldCharType="end"/>
+        </w:r>
+      </w:hyperlink>
+      <w:hyperlink w:anchor="_Toc465673105">
         <w:r>
           <w:rPr>
             <w:webHidden/>
@@ -1480,11 +1914,11 @@
           <w:ilvl w:val="0"/>
           <w:numId w:val="2"/>
         </w:numPr>
-        <w:ind w:left="720" w:hanging="720"/>
-        <w:rPr/>
-      </w:pPr>
-      <w:bookmarkStart w:id="1" w:name="_Toc508098429"/>
-      <w:bookmarkStart w:id="2" w:name="_Toc465673097"/>
+        <w:ind w:left="720" w:right="0" w:hanging="720"/>
+        <w:rPr/>
+      </w:pPr>
+      <w:bookmarkStart w:id="1" w:name="_Toc465673097"/>
+      <w:bookmarkStart w:id="2" w:name="_Toc508098429"/>
       <w:r>
         <w:rPr/>
         <w:t>Use-Case Name</w:t>
@@ -1505,10 +1939,10 @@
         </w:numPr>
         <w:rPr/>
       </w:pPr>
-      <w:bookmarkStart w:id="3" w:name="_Toc508098430"/>
-      <w:bookmarkStart w:id="4" w:name="_Toc465673098"/>
-      <w:bookmarkStart w:id="5" w:name="_Toc423410238"/>
-      <w:bookmarkStart w:id="6" w:name="_Toc425054504"/>
+      <w:bookmarkStart w:id="3" w:name="_Toc465673098"/>
+      <w:bookmarkStart w:id="4" w:name="_Toc423410238"/>
+      <w:bookmarkStart w:id="5" w:name="_Toc425054504"/>
+      <w:bookmarkStart w:id="6" w:name="_Toc508098430"/>
       <w:bookmarkEnd w:id="3"/>
       <w:bookmarkEnd w:id="4"/>
       <w:bookmarkEnd w:id="5"/>
@@ -1536,13 +1970,13 @@
           <w:ilvl w:val="0"/>
           <w:numId w:val="2"/>
         </w:numPr>
-        <w:ind w:left="720" w:hanging="720"/>
-        <w:rPr/>
-      </w:pPr>
-      <w:bookmarkStart w:id="7" w:name="_Toc423410239"/>
-      <w:bookmarkStart w:id="8" w:name="_Toc425054505"/>
-      <w:bookmarkStart w:id="9" w:name="_Toc508098431"/>
-      <w:bookmarkStart w:id="10" w:name="_Toc465673099"/>
+        <w:ind w:left="720" w:right="0" w:hanging="720"/>
+        <w:rPr/>
+      </w:pPr>
+      <w:bookmarkStart w:id="7" w:name="_Toc425054505"/>
+      <w:bookmarkStart w:id="8" w:name="_Toc508098431"/>
+      <w:bookmarkStart w:id="9" w:name="_Toc465673099"/>
+      <w:bookmarkStart w:id="10" w:name="_Toc423410239"/>
       <w:bookmarkEnd w:id="7"/>
       <w:bookmarkEnd w:id="8"/>
       <w:bookmarkEnd w:id="9"/>
@@ -1562,10 +1996,10 @@
         </w:numPr>
         <w:rPr/>
       </w:pPr>
-      <w:bookmarkStart w:id="11" w:name="_Toc423410240"/>
-      <w:bookmarkStart w:id="12" w:name="_Toc425054506"/>
-      <w:bookmarkStart w:id="13" w:name="_Toc508098432"/>
-      <w:bookmarkStart w:id="14" w:name="_Toc465673100"/>
+      <w:bookmarkStart w:id="11" w:name="_Toc425054506"/>
+      <w:bookmarkStart w:id="12" w:name="_Toc508098432"/>
+      <w:bookmarkStart w:id="13" w:name="_Toc465673100"/>
+      <w:bookmarkStart w:id="14" w:name="_Toc423410240"/>
       <w:r>
         <w:rPr/>
         <w:t>Basic Flow</w:t>
@@ -1940,10 +2374,10 @@
         </w:numPr>
         <w:rPr/>
       </w:pPr>
-      <w:bookmarkStart w:id="15" w:name="_Toc423410241"/>
-      <w:bookmarkStart w:id="16" w:name="_Toc425054507"/>
-      <w:bookmarkStart w:id="17" w:name="_Toc508098433"/>
-      <w:bookmarkStart w:id="18" w:name="_Toc465673101"/>
+      <w:bookmarkStart w:id="15" w:name="_Toc425054507"/>
+      <w:bookmarkStart w:id="16" w:name="_Toc508098433"/>
+      <w:bookmarkStart w:id="17" w:name="_Toc465673101"/>
+      <w:bookmarkStart w:id="18" w:name="_Toc423410241"/>
       <w:bookmarkEnd w:id="15"/>
       <w:bookmarkEnd w:id="16"/>
       <w:bookmarkEnd w:id="17"/>
@@ -1961,7 +2395,7 @@
           <w:ilvl w:val="0"/>
           <w:numId w:val="0"/>
         </w:numPr>
-        <w:ind w:left="720" w:hanging="720"/>
+        <w:ind w:left="720" w:right="0" w:hanging="720"/>
         <w:rPr/>
       </w:pPr>
       <w:r>
@@ -1976,13 +2410,13 @@
           <w:ilvl w:val="0"/>
           <w:numId w:val="2"/>
         </w:numPr>
-        <w:ind w:left="720" w:hanging="720"/>
-        <w:rPr/>
-      </w:pPr>
-      <w:bookmarkStart w:id="19" w:name="_Toc423410251"/>
-      <w:bookmarkStart w:id="20" w:name="_Toc425054510"/>
-      <w:bookmarkStart w:id="21" w:name="_Toc508098436"/>
-      <w:bookmarkStart w:id="22" w:name="_Toc465673102"/>
+        <w:ind w:left="720" w:right="0" w:hanging="720"/>
+        <w:rPr/>
+      </w:pPr>
+      <w:bookmarkStart w:id="19" w:name="_Toc425054510"/>
+      <w:bookmarkStart w:id="20" w:name="_Toc508098436"/>
+      <w:bookmarkStart w:id="21" w:name="_Toc465673102"/>
+      <w:bookmarkStart w:id="22" w:name="_Toc423410251"/>
       <w:bookmarkEnd w:id="19"/>
       <w:bookmarkEnd w:id="20"/>
       <w:bookmarkEnd w:id="21"/>
@@ -2010,13 +2444,13 @@
           <w:ilvl w:val="0"/>
           <w:numId w:val="2"/>
         </w:numPr>
-        <w:ind w:left="720" w:hanging="720"/>
-        <w:rPr/>
-      </w:pPr>
-      <w:bookmarkStart w:id="23" w:name="_Toc423410253"/>
-      <w:bookmarkStart w:id="24" w:name="_Toc425054512"/>
-      <w:bookmarkStart w:id="25" w:name="_Toc508098438"/>
-      <w:bookmarkStart w:id="26" w:name="_Toc465673103"/>
+        <w:ind w:left="720" w:right="0" w:hanging="720"/>
+        <w:rPr/>
+      </w:pPr>
+      <w:bookmarkStart w:id="23" w:name="_Toc425054512"/>
+      <w:bookmarkStart w:id="24" w:name="_Toc508098438"/>
+      <w:bookmarkStart w:id="25" w:name="_Toc465673103"/>
+      <w:bookmarkStart w:id="26" w:name="_Toc423410253"/>
       <w:bookmarkEnd w:id="23"/>
       <w:bookmarkEnd w:id="24"/>
       <w:bookmarkEnd w:id="25"/>
@@ -2044,13 +2478,13 @@
           <w:ilvl w:val="0"/>
           <w:numId w:val="2"/>
         </w:numPr>
-        <w:ind w:left="720" w:hanging="720"/>
-        <w:rPr/>
-      </w:pPr>
-      <w:bookmarkStart w:id="27" w:name="_Toc423410255"/>
-      <w:bookmarkStart w:id="28" w:name="_Toc425054514"/>
-      <w:bookmarkStart w:id="29" w:name="_Toc508098440"/>
-      <w:bookmarkStart w:id="30" w:name="_Toc465673104"/>
+        <w:ind w:left="720" w:right="0" w:hanging="720"/>
+        <w:rPr/>
+      </w:pPr>
+      <w:bookmarkStart w:id="27" w:name="_Toc425054514"/>
+      <w:bookmarkStart w:id="28" w:name="_Toc508098440"/>
+      <w:bookmarkStart w:id="29" w:name="_Toc465673104"/>
+      <w:bookmarkStart w:id="30" w:name="_Toc423410255"/>
       <w:bookmarkEnd w:id="27"/>
       <w:bookmarkEnd w:id="28"/>
       <w:bookmarkEnd w:id="29"/>
@@ -2077,13 +2511,15 @@
           <w:ilvl w:val="0"/>
           <w:numId w:val="2"/>
         </w:numPr>
-        <w:ind w:left="720" w:hanging="720"/>
-        <w:rPr/>
-      </w:pPr>
-      <w:bookmarkStart w:id="31" w:name="_Toc508098442"/>
+        <w:ind w:left="720" w:right="0" w:hanging="720"/>
+        <w:rPr/>
+      </w:pPr>
+      <w:bookmarkStart w:id="31" w:name="__DdeLink__530_971799985"/>
       <w:bookmarkStart w:id="32" w:name="_Toc465673105"/>
+      <w:bookmarkStart w:id="33" w:name="_Toc508098442"/>
+      <w:bookmarkEnd w:id="32"/>
+      <w:bookmarkEnd w:id="33"/>
       <w:bookmarkEnd w:id="31"/>
-      <w:bookmarkEnd w:id="32"/>
       <w:r>
         <w:rPr/>
         <w:t>Extension Points</w:t>
@@ -2095,13 +2531,158 @@
         <w:rPr/>
       </w:pPr>
       <w:r>
+        <w:drawing>
+          <wp:anchor behindDoc="0" distT="0" distB="0" distL="0" distR="0" simplePos="0" locked="0" layoutInCell="1" allowOverlap="1" relativeHeight="6">
+            <wp:simplePos x="0" y="0"/>
+            <wp:positionH relativeFrom="column">
+              <wp:posOffset>293370</wp:posOffset>
+            </wp:positionH>
+            <wp:positionV relativeFrom="paragraph">
+              <wp:posOffset>404495</wp:posOffset>
+            </wp:positionV>
+            <wp:extent cx="5630545" cy="2534285"/>
+            <wp:effectExtent l="0" t="0" r="0" b="0"/>
+            <wp:wrapSquare wrapText="largest"/>
+            <wp:docPr id="5" name="Image5" descr=""/>
+            <wp:cNvGraphicFramePr>
+              <a:graphicFrameLocks xmlns:a="http://schemas.openxmlformats.org/drawingml/2006/main" noChangeAspect="1"/>
+            </wp:cNvGraphicFramePr>
+            <a:graphic xmlns:a="http://schemas.openxmlformats.org/drawingml/2006/main">
+              <a:graphicData uri="http://schemas.openxmlformats.org/drawingml/2006/picture">
+                <pic:pic xmlns:pic="http://schemas.openxmlformats.org/drawingml/2006/picture">
+                  <pic:nvPicPr>
+                    <pic:cNvPr id="5" name="Image5" descr=""/>
+                    <pic:cNvPicPr>
+                      <a:picLocks noChangeAspect="1" noChangeArrowheads="1"/>
+                    </pic:cNvPicPr>
+                  </pic:nvPicPr>
+                  <pic:blipFill>
+                    <a:blip r:embed="rId7"/>
+                    <a:stretch>
+                      <a:fillRect/>
+                    </a:stretch>
+                  </pic:blipFill>
+                  <pic:spPr bwMode="auto">
+                    <a:xfrm>
+                      <a:off x="0" y="0"/>
+                      <a:ext cx="5630545" cy="2534285"/>
+                    </a:xfrm>
+                    <a:prstGeom prst="rect">
+                      <a:avLst/>
+                    </a:prstGeom>
+                  </pic:spPr>
+                </pic:pic>
+              </a:graphicData>
+            </a:graphic>
+          </wp:anchor>
+        </w:drawing>
+      </w:r>
+      <w:r>
         <w:rPr/>
         <w:t>None</w:t>
       </w:r>
     </w:p>
+    <w:p>
+      <w:pPr>
+        <w:pStyle w:val="Heading1"/>
+        <w:numPr>
+          <w:ilvl w:val="0"/>
+          <w:numId w:val="2"/>
+        </w:numPr>
+        <w:ind w:left="720" w:right="0" w:hanging="720"/>
+        <w:rPr/>
+      </w:pPr>
+      <w:r>
+        <w:rPr/>
+        <w:t>Function</w:t>
+      </w:r>
+      <w:r>
+        <w:rPr/>
+        <w:t xml:space="preserve"> Points</w:t>
+      </w:r>
+    </w:p>
+    <w:p>
+      <w:pPr>
+        <w:pStyle w:val="Normal"/>
+        <w:rPr/>
+      </w:pPr>
+      <w:r>
+        <w:rPr/>
+      </w:r>
+      <w:r>
+        <w:br w:type="page"/>
+      </w:r>
+    </w:p>
+    <w:p>
+      <w:pPr>
+        <w:pStyle w:val="Normal"/>
+        <w:rPr/>
+      </w:pPr>
+      <w:bookmarkStart w:id="34" w:name="__DdeLink__534_971799985"/>
+      <w:r>
+        <w:drawing>
+          <wp:anchor behindDoc="0" distT="0" distB="0" distL="0" distR="0" simplePos="0" locked="0" layoutInCell="1" allowOverlap="1" relativeHeight="7">
+            <wp:simplePos x="0" y="0"/>
+            <wp:positionH relativeFrom="column">
+              <wp:align>center</wp:align>
+            </wp:positionH>
+            <wp:positionV relativeFrom="paragraph">
+              <wp:posOffset>635</wp:posOffset>
+            </wp:positionV>
+            <wp:extent cx="5943600" cy="5278755"/>
+            <wp:effectExtent l="0" t="0" r="0" b="0"/>
+            <wp:wrapSquare wrapText="largest"/>
+            <wp:docPr id="6" name="Image6" descr=""/>
+            <wp:cNvGraphicFramePr>
+              <a:graphicFrameLocks xmlns:a="http://schemas.openxmlformats.org/drawingml/2006/main" noChangeAspect="1"/>
+            </wp:cNvGraphicFramePr>
+            <a:graphic xmlns:a="http://schemas.openxmlformats.org/drawingml/2006/main">
+              <a:graphicData uri="http://schemas.openxmlformats.org/drawingml/2006/picture">
+                <pic:pic xmlns:pic="http://schemas.openxmlformats.org/drawingml/2006/picture">
+                  <pic:nvPicPr>
+                    <pic:cNvPr id="6" name="Image6" descr=""/>
+                    <pic:cNvPicPr>
+                      <a:picLocks noChangeAspect="1" noChangeArrowheads="1"/>
+                    </pic:cNvPicPr>
+                  </pic:nvPicPr>
+                  <pic:blipFill>
+                    <a:blip r:embed="rId8"/>
+                    <a:stretch>
+                      <a:fillRect/>
+                    </a:stretch>
+                  </pic:blipFill>
+                  <pic:spPr bwMode="auto">
+                    <a:xfrm>
+                      <a:off x="0" y="0"/>
+                      <a:ext cx="5943600" cy="5278755"/>
+                    </a:xfrm>
+                    <a:prstGeom prst="rect">
+                      <a:avLst/>
+                    </a:prstGeom>
+                  </pic:spPr>
+                </pic:pic>
+              </a:graphicData>
+            </a:graphic>
+          </wp:anchor>
+        </w:drawing>
+      </w:r>
+      <w:r>
+        <w:rPr/>
+        <w:t xml:space="preserve">RET/DET/FTR: </w:t>
+      </w:r>
+      <w:hyperlink r:id="rId9">
+        <w:bookmarkEnd w:id="34"/>
+        <w:r>
+          <w:rPr>
+            <w:rStyle w:val="InternetLink"/>
+          </w:rPr>
+          <w:t>Here</w:t>
+        </w:r>
+      </w:hyperlink>
+    </w:p>
     <w:sectPr>
-      <w:headerReference w:type="default" r:id="rId7"/>
-      <w:footerReference w:type="default" r:id="rId8"/>
+      <w:headerReference w:type="default" r:id="rId10"/>
+      <w:footerReference w:type="default" r:id="rId11"/>
       <w:type w:val="nextPage"/>
       <w:pgSz w:w="12240" w:h="15840"/>
       <w:pgMar w:left="1440" w:right="1440" w:header="720" w:top="1440" w:footer="720" w:bottom="1440" w:gutter="0"/>
@@ -2128,7 +2709,6 @@
         <w:bottom w:w="0" w:type="dxa"/>
         <w:right w:w="108" w:type="dxa"/>
       </w:tblCellMar>
-      <w:tblLook w:val="0000" w:noVBand="0" w:noHBand="0" w:firstRow="0" w:lastRow="0" w:firstColumn="0" w:lastColumn="0"/>
     </w:tblPr>
     <w:tblGrid>
       <w:gridCol w:w="3161"/>
@@ -2141,15 +2721,13 @@
         <w:tcPr>
           <w:tcW w:w="3161" w:type="dxa"/>
           <w:tcBorders/>
-          <w:shd w:fill="auto" w:val="clear"/>
+          <w:shd w:fill="FFFFFF" w:val="clear"/>
         </w:tcPr>
         <w:p>
           <w:pPr>
             <w:pStyle w:val="Normal"/>
-            <w:ind w:right="360" w:hanging="0"/>
-            <w:rPr>
-              <w:sz w:val="24"/>
-            </w:rPr>
+            <w:ind w:left="0" w:right="360" w:hanging="0"/>
+            <w:rPr/>
           </w:pPr>
           <w:r>
             <w:rPr/>
@@ -2161,7 +2739,7 @@
         <w:tcPr>
           <w:tcW w:w="3162" w:type="dxa"/>
           <w:tcBorders/>
-          <w:shd w:fill="auto" w:val="clear"/>
+          <w:shd w:fill="FFFFFF" w:val="clear"/>
         </w:tcPr>
         <w:p>
           <w:pPr>
@@ -2178,7 +2756,7 @@
           <w:r>
             <w:fldChar w:fldCharType="separate"/>
           </w:r>
-          <w:bookmarkStart w:id="33" w:name="__Fieldmark__3376_1235603008"/>
+          <w:bookmarkStart w:id="35" w:name="__Fieldmark__36_971799985"/>
           <w:r>
             <w:rPr/>
           </w:r>
@@ -2188,23 +2766,23 @@
           <w:r>
             <w:fldChar w:fldCharType="end"/>
           </w:r>
-          <w:bookmarkStart w:id="34" w:name="__Fieldmark__299_1783296747"/>
-          <w:bookmarkStart w:id="35" w:name="__Fieldmark__315_855668786"/>
-          <w:bookmarkStart w:id="36" w:name="__Fieldmark__292_6494986"/>
-          <w:bookmarkStart w:id="37" w:name="__Fieldmark__299_243143131"/>
-          <w:bookmarkStart w:id="38" w:name="__Fieldmark__304_1457490699"/>
-          <w:bookmarkEnd w:id="33"/>
-          <w:bookmarkEnd w:id="34"/>
           <w:bookmarkEnd w:id="35"/>
+          <w:r>
+            <w:rPr/>
+            <w:t>Ó</w:t>
+          </w:r>
+          <w:bookmarkStart w:id="36" w:name="__Fieldmark__3376_1235603008"/>
+          <w:bookmarkStart w:id="37" w:name="__Fieldmark__299_1783296747"/>
+          <w:bookmarkStart w:id="38" w:name="__Fieldmark__315_855668786"/>
+          <w:bookmarkStart w:id="39" w:name="__Fieldmark__292_6494986"/>
+          <w:bookmarkStart w:id="40" w:name="__Fieldmark__299_243143131"/>
+          <w:bookmarkStart w:id="41" w:name="__Fieldmark__304_1457490699"/>
           <w:bookmarkEnd w:id="36"/>
           <w:bookmarkEnd w:id="37"/>
           <w:bookmarkEnd w:id="38"/>
-          <w:r>
-            <w:rPr>
-              <w:rFonts w:ascii="Symbol" w:hAnsi="Symbol"/>
-            </w:rPr>
-            <w:t>Ó</w:t>
-          </w:r>
+          <w:bookmarkEnd w:id="39"/>
+          <w:bookmarkEnd w:id="40"/>
+          <w:bookmarkEnd w:id="41"/>
           <w:r>
             <w:rPr/>
             <w:t xml:space="preserve">TINF15B4-LSMF, </w:t>
@@ -2220,7 +2798,7 @@
             <w:fldChar w:fldCharType="separate"/>
           </w:r>
           <w:r>
-            <w:t>2016</w:t>
+            <w:t>2017</w:t>
           </w:r>
           <w:r>
             <w:fldChar w:fldCharType="end"/>
@@ -2231,7 +2809,7 @@
         <w:tcPr>
           <w:tcW w:w="3162" w:type="dxa"/>
           <w:tcBorders/>
-          <w:shd w:fill="auto" w:val="clear"/>
+          <w:shd w:fill="FFFFFF" w:val="clear"/>
         </w:tcPr>
         <w:p>
           <w:pPr>
@@ -2254,7 +2832,7 @@
             <w:fldChar w:fldCharType="separate"/>
           </w:r>
           <w:r>
-            <w:t>4</w:t>
+            <w:t>6</w:t>
           </w:r>
           <w:r>
             <w:fldChar w:fldCharType="end"/>
@@ -2364,7 +2942,7 @@
     <w:tblPr>
       <w:tblW w:w="9558" w:type="dxa"/>
       <w:jc w:val="left"/>
-      <w:tblInd w:w="-38" w:type="dxa"/>
+      <w:tblInd w:w="-45" w:type="dxa"/>
       <w:tblBorders>
         <w:top w:val="single" w:sz="6" w:space="0" w:color="00000A"/>
         <w:left w:val="single" w:sz="6" w:space="0" w:color="00000A"/>
@@ -2375,15 +2953,14 @@
       </w:tblBorders>
       <w:tblCellMar>
         <w:top w:w="0" w:type="dxa"/>
-        <w:left w:w="67" w:type="dxa"/>
+        <w:left w:w="59" w:type="dxa"/>
         <w:bottom w:w="0" w:type="dxa"/>
         <w:right w:w="108" w:type="dxa"/>
       </w:tblCellMar>
-      <w:tblLook w:val="0000" w:noVBand="0" w:noHBand="0" w:lastColumn="0" w:firstColumn="0" w:lastRow="0" w:firstRow="0"/>
     </w:tblPr>
     <w:tblGrid>
       <w:gridCol w:w="6379"/>
-      <w:gridCol w:w="3178"/>
+      <w:gridCol w:w="3179"/>
     </w:tblGrid>
     <w:tr>
       <w:trPr/>
@@ -2398,9 +2975,9 @@
             <w:insideH w:val="single" w:sz="6" w:space="0" w:color="00000A"/>
             <w:insideV w:val="single" w:sz="6" w:space="0" w:color="00000A"/>
           </w:tcBorders>
-          <w:shd w:fill="auto" w:val="clear"/>
+          <w:shd w:fill="FFFFFF" w:val="clear"/>
           <w:tcMar>
-            <w:left w:w="67" w:type="dxa"/>
+            <w:left w:w="59" w:type="dxa"/>
           </w:tcMar>
         </w:tcPr>
         <w:p>
@@ -2416,7 +2993,7 @@
       </w:tc>
       <w:tc>
         <w:tcPr>
-          <w:tcW w:w="3178" w:type="dxa"/>
+          <w:tcW w:w="3179" w:type="dxa"/>
           <w:tcBorders>
             <w:top w:val="single" w:sz="6" w:space="0" w:color="00000A"/>
             <w:left w:val="single" w:sz="6" w:space="0" w:color="00000A"/>
@@ -2425,9 +3002,9 @@
             <w:insideH w:val="single" w:sz="6" w:space="0" w:color="00000A"/>
             <w:insideV w:val="single" w:sz="6" w:space="0" w:color="00000A"/>
           </w:tcBorders>
-          <w:shd w:fill="auto" w:val="clear"/>
+          <w:shd w:fill="FFFFFF" w:val="clear"/>
           <w:tcMar>
-            <w:left w:w="67" w:type="dxa"/>
+            <w:left w:w="59" w:type="dxa"/>
           </w:tcMar>
         </w:tcPr>
         <w:p>
@@ -2437,7 +3014,7 @@
               <w:tab w:val="left" w:pos="1135" w:leader="none"/>
             </w:tabs>
             <w:spacing w:before="40" w:after="0"/>
-            <w:ind w:right="68" w:hanging="0"/>
+            <w:ind w:left="0" w:right="68" w:hanging="0"/>
             <w:rPr/>
           </w:pPr>
           <w:r>
@@ -2464,9 +3041,9 @@
             <w:insideH w:val="single" w:sz="6" w:space="0" w:color="00000A"/>
             <w:insideV w:val="single" w:sz="6" w:space="0" w:color="00000A"/>
           </w:tcBorders>
-          <w:shd w:fill="auto" w:val="clear"/>
+          <w:shd w:fill="FFFFFF" w:val="clear"/>
           <w:tcMar>
-            <w:left w:w="67" w:type="dxa"/>
+            <w:left w:w="59" w:type="dxa"/>
           </w:tcMar>
         </w:tcPr>
         <w:p>
@@ -2482,7 +3059,7 @@
       </w:tc>
       <w:tc>
         <w:tcPr>
-          <w:tcW w:w="3178" w:type="dxa"/>
+          <w:tcW w:w="3179" w:type="dxa"/>
           <w:tcBorders>
             <w:top w:val="single" w:sz="6" w:space="0" w:color="00000A"/>
             <w:left w:val="single" w:sz="6" w:space="0" w:color="00000A"/>
@@ -2491,9 +3068,9 @@
             <w:insideH w:val="single" w:sz="6" w:space="0" w:color="00000A"/>
             <w:insideV w:val="single" w:sz="6" w:space="0" w:color="00000A"/>
           </w:tcBorders>
-          <w:shd w:fill="auto" w:val="clear"/>
+          <w:shd w:fill="FFFFFF" w:val="clear"/>
           <w:tcMar>
-            <w:left w:w="67" w:type="dxa"/>
+            <w:left w:w="59" w:type="dxa"/>
           </w:tcMar>
         </w:tcPr>
         <w:p>
@@ -2516,7 +3093,7 @@
       <w:trPr/>
       <w:tc>
         <w:tcPr>
-          <w:tcW w:w="9557" w:type="dxa"/>
+          <w:tcW w:w="9558" w:type="dxa"/>
           <w:gridSpan w:val="2"/>
           <w:tcBorders>
             <w:top w:val="single" w:sz="6" w:space="0" w:color="00000A"/>
@@ -2526,9 +3103,9 @@
             <w:insideH w:val="single" w:sz="6" w:space="0" w:color="00000A"/>
             <w:insideV w:val="single" w:sz="6" w:space="0" w:color="00000A"/>
           </w:tcBorders>
-          <w:shd w:fill="auto" w:val="clear"/>
+          <w:shd w:fill="FFFFFF" w:val="clear"/>
           <w:tcMar>
-            <w:left w:w="67" w:type="dxa"/>
+            <w:left w:w="59" w:type="dxa"/>
           </w:tcMar>
         </w:tcPr>
         <w:p>
@@ -2755,150 +3332,14 @@
       <w:pPr/>
     </w:pPrDefault>
   </w:docDefaults>
-  <w:latentStyles w:defLockedState="0" w:defUIPriority="99" w:defSemiHidden="1" w:defUnhideWhenUsed="1" w:defQFormat="0" w:count="267">
-    <w:lsdException w:name="Normal" w:uiPriority="0" w:semiHidden="0" w:unhideWhenUsed="0" w:qFormat="1"/>
-    <w:lsdException w:name="heading 1" w:uiPriority="9" w:semiHidden="0" w:unhideWhenUsed="0" w:qFormat="1"/>
-    <w:lsdException w:name="heading 2" w:uiPriority="9" w:semiHidden="0" w:unhideWhenUsed="0" w:qFormat="1"/>
-    <w:lsdException w:name="heading 3" w:uiPriority="9" w:semiHidden="0" w:unhideWhenUsed="0" w:qFormat="1"/>
-    <w:lsdException w:name="heading 4" w:uiPriority="9" w:semiHidden="0" w:unhideWhenUsed="0" w:qFormat="1"/>
-    <w:lsdException w:name="heading 5" w:uiPriority="9" w:semiHidden="0" w:unhideWhenUsed="0" w:qFormat="1"/>
-    <w:lsdException w:name="heading 6" w:uiPriority="9" w:semiHidden="0" w:unhideWhenUsed="0" w:qFormat="1"/>
-    <w:lsdException w:name="heading 7" w:uiPriority="9" w:semiHidden="0" w:unhideWhenUsed="0" w:qFormat="1"/>
-    <w:lsdException w:name="heading 8" w:uiPriority="9" w:semiHidden="0" w:unhideWhenUsed="0" w:qFormat="1"/>
-    <w:lsdException w:name="heading 9" w:uiPriority="9" w:semiHidden="0" w:unhideWhenUsed="0" w:qFormat="1"/>
-    <w:lsdException w:name="toc 1" w:uiPriority="39"/>
-    <w:lsdException w:name="toc 2" w:uiPriority="39"/>
-    <w:lsdException w:name="toc 3" w:uiPriority="39"/>
-    <w:lsdException w:name="toc 4" w:uiPriority="39"/>
-    <w:lsdException w:name="toc 5" w:uiPriority="39"/>
-    <w:lsdException w:name="toc 6" w:uiPriority="39"/>
-    <w:lsdException w:name="toc 7" w:uiPriority="39"/>
-    <w:lsdException w:name="toc 8" w:uiPriority="39"/>
-    <w:lsdException w:name="toc 9" w:uiPriority="39"/>
-    <w:lsdException w:name="caption" w:uiPriority="35" w:qFormat="1"/>
-    <w:lsdException w:name="Title" w:uiPriority="10" w:semiHidden="0" w:unhideWhenUsed="0" w:qFormat="1"/>
-    <w:lsdException w:name="Default Paragraph Font" w:uiPriority="1"/>
-    <w:lsdException w:name="Subtitle" w:uiPriority="11" w:semiHidden="0" w:unhideWhenUsed="0" w:qFormat="1"/>
-    <w:lsdException w:name="Strong" w:uiPriority="22" w:semiHidden="0" w:unhideWhenUsed="0" w:qFormat="1"/>
-    <w:lsdException w:name="Emphasis" w:uiPriority="20" w:semiHidden="0" w:unhideWhenUsed="0" w:qFormat="1"/>
-    <w:lsdException w:name="Table Grid" w:uiPriority="59" w:semiHidden="0" w:unhideWhenUsed="0"/>
-    <w:lsdException w:name="Placeholder Text" w:unhideWhenUsed="0"/>
-    <w:lsdException w:name="No Spacing" w:uiPriority="1" w:semiHidden="0" w:unhideWhenUsed="0" w:qFormat="1"/>
-    <w:lsdException w:name="Light Shading" w:uiPriority="60" w:semiHidden="0" w:unhideWhenUsed="0"/>
-    <w:lsdException w:name="Light List" w:uiPriority="61" w:semiHidden="0" w:unhideWhenUsed="0"/>
-    <w:lsdException w:name="Light Grid" w:uiPriority="62" w:semiHidden="0" w:unhideWhenUsed="0"/>
-    <w:lsdException w:name="Medium Shading 1" w:uiPriority="63" w:semiHidden="0" w:unhideWhenUsed="0"/>
-    <w:lsdException w:name="Medium Shading 2" w:uiPriority="64" w:semiHidden="0" w:unhideWhenUsed="0"/>
-    <w:lsdException w:name="Medium List 1" w:uiPriority="65" w:semiHidden="0" w:unhideWhenUsed="0"/>
-    <w:lsdException w:name="Medium List 2" w:uiPriority="66" w:semiHidden="0" w:unhideWhenUsed="0"/>
-    <w:lsdException w:name="Medium Grid 1" w:uiPriority="67" w:semiHidden="0" w:unhideWhenUsed="0"/>
-    <w:lsdException w:name="Medium Grid 2" w:uiPriority="68" w:semiHidden="0" w:unhideWhenUsed="0"/>
-    <w:lsdException w:name="Medium Grid 3" w:uiPriority="69" w:semiHidden="0" w:unhideWhenUsed="0"/>
-    <w:lsdException w:name="Dark List" w:uiPriority="70" w:semiHidden="0" w:unhideWhenUsed="0"/>
-    <w:lsdException w:name="Colorful Shading" w:uiPriority="71" w:semiHidden="0" w:unhideWhenUsed="0"/>
-    <w:lsdException w:name="Colorful List" w:uiPriority="72" w:semiHidden="0" w:unhideWhenUsed="0"/>
-    <w:lsdException w:name="Colorful Grid" w:uiPriority="73" w:semiHidden="0" w:unhideWhenUsed="0"/>
-    <w:lsdException w:name="Light Shading Accent 1" w:uiPriority="60" w:semiHidden="0" w:unhideWhenUsed="0"/>
-    <w:lsdException w:name="Light List Accent 1" w:uiPriority="61" w:semiHidden="0" w:unhideWhenUsed="0"/>
-    <w:lsdException w:name="Light Grid Accent 1" w:uiPriority="62" w:semiHidden="0" w:unhideWhenUsed="0"/>
-    <w:lsdException w:name="Medium Shading 1 Accent 1" w:uiPriority="63" w:semiHidden="0" w:unhideWhenUsed="0"/>
-    <w:lsdException w:name="Medium Shading 2 Accent 1" w:uiPriority="64" w:semiHidden="0" w:unhideWhenUsed="0"/>
-    <w:lsdException w:name="Medium List 1 Accent 1" w:uiPriority="65" w:semiHidden="0" w:unhideWhenUsed="0"/>
-    <w:lsdException w:name="Revision" w:unhideWhenUsed="0"/>
-    <w:lsdException w:name="List Paragraph" w:uiPriority="34" w:semiHidden="0" w:unhideWhenUsed="0" w:qFormat="1"/>
-    <w:lsdException w:name="Quote" w:uiPriority="29" w:semiHidden="0" w:unhideWhenUsed="0" w:qFormat="1"/>
-    <w:lsdException w:name="Intense Quote" w:uiPriority="30" w:semiHidden="0" w:unhideWhenUsed="0" w:qFormat="1"/>
-    <w:lsdException w:name="Medium List 2 Accent 1" w:uiPriority="66" w:semiHidden="0" w:unhideWhenUsed="0"/>
-    <w:lsdException w:name="Medium Grid 1 Accent 1" w:uiPriority="67" w:semiHidden="0" w:unhideWhenUsed="0"/>
-    <w:lsdException w:name="Medium Grid 2 Accent 1" w:uiPriority="68" w:semiHidden="0" w:unhideWhenUsed="0"/>
-    <w:lsdException w:name="Medium Grid 3 Accent 1" w:uiPriority="69" w:semiHidden="0" w:unhideWhenUsed="0"/>
-    <w:lsdException w:name="Dark List Accent 1" w:uiPriority="70" w:semiHidden="0" w:unhideWhenUsed="0"/>
-    <w:lsdException w:name="Colorful Shading Accent 1" w:uiPriority="71" w:semiHidden="0" w:unhideWhenUsed="0"/>
-    <w:lsdException w:name="Colorful List Accent 1" w:uiPriority="72" w:semiHidden="0" w:unhideWhenUsed="0"/>
-    <w:lsdException w:name="Colorful Grid Accent 1" w:uiPriority="73" w:semiHidden="0" w:unhideWhenUsed="0"/>
-    <w:lsdException w:name="Light Shading Accent 2" w:uiPriority="60" w:semiHidden="0" w:unhideWhenUsed="0"/>
-    <w:lsdException w:name="Light List Accent 2" w:uiPriority="61" w:semiHidden="0" w:unhideWhenUsed="0"/>
-    <w:lsdException w:name="Light Grid Accent 2" w:uiPriority="62" w:semiHidden="0" w:unhideWhenUsed="0"/>
-    <w:lsdException w:name="Medium Shading 1 Accent 2" w:uiPriority="63" w:semiHidden="0" w:unhideWhenUsed="0"/>
-    <w:lsdException w:name="Medium Shading 2 Accent 2" w:uiPriority="64" w:semiHidden="0" w:unhideWhenUsed="0"/>
-    <w:lsdException w:name="Medium List 1 Accent 2" w:uiPriority="65" w:semiHidden="0" w:unhideWhenUsed="0"/>
-    <w:lsdException w:name="Medium List 2 Accent 2" w:uiPriority="66" w:semiHidden="0" w:unhideWhenUsed="0"/>
-    <w:lsdException w:name="Medium Grid 1 Accent 2" w:uiPriority="67" w:semiHidden="0" w:unhideWhenUsed="0"/>
-    <w:lsdException w:name="Medium Grid 2 Accent 2" w:uiPriority="68" w:semiHidden="0" w:unhideWhenUsed="0"/>
-    <w:lsdException w:name="Medium Grid 3 Accent 2" w:uiPriority="69" w:semiHidden="0" w:unhideWhenUsed="0"/>
-    <w:lsdException w:name="Dark List Accent 2" w:uiPriority="70" w:semiHidden="0" w:unhideWhenUsed="0"/>
-    <w:lsdException w:name="Colorful Shading Accent 2" w:uiPriority="71" w:semiHidden="0" w:unhideWhenUsed="0"/>
-    <w:lsdException w:name="Colorful List Accent 2" w:uiPriority="72" w:semiHidden="0" w:unhideWhenUsed="0"/>
-    <w:lsdException w:name="Colorful Grid Accent 2" w:uiPriority="73" w:semiHidden="0" w:unhideWhenUsed="0"/>
-    <w:lsdException w:name="Light Shading Accent 3" w:uiPriority="60" w:semiHidden="0" w:unhideWhenUsed="0"/>
-    <w:lsdException w:name="Light List Accent 3" w:uiPriority="61" w:semiHidden="0" w:unhideWhenUsed="0"/>
-    <w:lsdException w:name="Light Grid Accent 3" w:uiPriority="62" w:semiHidden="0" w:unhideWhenUsed="0"/>
-    <w:lsdException w:name="Medium Shading 1 Accent 3" w:uiPriority="63" w:semiHidden="0" w:unhideWhenUsed="0"/>
-    <w:lsdException w:name="Medium Shading 2 Accent 3" w:uiPriority="64" w:semiHidden="0" w:unhideWhenUsed="0"/>
-    <w:lsdException w:name="Medium List 1 Accent 3" w:uiPriority="65" w:semiHidden="0" w:unhideWhenUsed="0"/>
-    <w:lsdException w:name="Medium List 2 Accent 3" w:uiPriority="66" w:semiHidden="0" w:unhideWhenUsed="0"/>
-    <w:lsdException w:name="Medium Grid 1 Accent 3" w:uiPriority="67" w:semiHidden="0" w:unhideWhenUsed="0"/>
-    <w:lsdException w:name="Medium Grid 2 Accent 3" w:uiPriority="68" w:semiHidden="0" w:unhideWhenUsed="0"/>
-    <w:lsdException w:name="Medium Grid 3 Accent 3" w:uiPriority="69" w:semiHidden="0" w:unhideWhenUsed="0"/>
-    <w:lsdException w:name="Dark List Accent 3" w:uiPriority="70" w:semiHidden="0" w:unhideWhenUsed="0"/>
-    <w:lsdException w:name="Colorful Shading Accent 3" w:uiPriority="71" w:semiHidden="0" w:unhideWhenUsed="0"/>
-    <w:lsdException w:name="Colorful List Accent 3" w:uiPriority="72" w:semiHidden="0" w:unhideWhenUsed="0"/>
-    <w:lsdException w:name="Colorful Grid Accent 3" w:uiPriority="73" w:semiHidden="0" w:unhideWhenUsed="0"/>
-    <w:lsdException w:name="Light Shading Accent 4" w:uiPriority="60" w:semiHidden="0" w:unhideWhenUsed="0"/>
-    <w:lsdException w:name="Light List Accent 4" w:uiPriority="61" w:semiHidden="0" w:unhideWhenUsed="0"/>
-    <w:lsdException w:name="Light Grid Accent 4" w:uiPriority="62" w:semiHidden="0" w:unhideWhenUsed="0"/>
-    <w:lsdException w:name="Medium Shading 1 Accent 4" w:uiPriority="63" w:semiHidden="0" w:unhideWhenUsed="0"/>
-    <w:lsdException w:name="Medium Shading 2 Accent 4" w:uiPriority="64" w:semiHidden="0" w:unhideWhenUsed="0"/>
-    <w:lsdException w:name="Medium List 1 Accent 4" w:uiPriority="65" w:semiHidden="0" w:unhideWhenUsed="0"/>
-    <w:lsdException w:name="Medium List 2 Accent 4" w:uiPriority="66" w:semiHidden="0" w:unhideWhenUsed="0"/>
-    <w:lsdException w:name="Medium Grid 1 Accent 4" w:uiPriority="67" w:semiHidden="0" w:unhideWhenUsed="0"/>
-    <w:lsdException w:name="Medium Grid 2 Accent 4" w:uiPriority="68" w:semiHidden="0" w:unhideWhenUsed="0"/>
-    <w:lsdException w:name="Medium Grid 3 Accent 4" w:uiPriority="69" w:semiHidden="0" w:unhideWhenUsed="0"/>
-    <w:lsdException w:name="Dark List Accent 4" w:uiPriority="70" w:semiHidden="0" w:unhideWhenUsed="0"/>
-    <w:lsdException w:name="Colorful Shading Accent 4" w:uiPriority="71" w:semiHidden="0" w:unhideWhenUsed="0"/>
-    <w:lsdException w:name="Colorful List Accent 4" w:uiPriority="72" w:semiHidden="0" w:unhideWhenUsed="0"/>
-    <w:lsdException w:name="Colorful Grid Accent 4" w:uiPriority="73" w:semiHidden="0" w:unhideWhenUsed="0"/>
-    <w:lsdException w:name="Light Shading Accent 5" w:uiPriority="60" w:semiHidden="0" w:unhideWhenUsed="0"/>
-    <w:lsdException w:name="Light List Accent 5" w:uiPriority="61" w:semiHidden="0" w:unhideWhenUsed="0"/>
-    <w:lsdException w:name="Light Grid Accent 5" w:uiPriority="62" w:semiHidden="0" w:unhideWhenUsed="0"/>
-    <w:lsdException w:name="Medium Shading 1 Accent 5" w:uiPriority="63" w:semiHidden="0" w:unhideWhenUsed="0"/>
-    <w:lsdException w:name="Medium Shading 2 Accent 5" w:uiPriority="64" w:semiHidden="0" w:unhideWhenUsed="0"/>
-    <w:lsdException w:name="Medium List 1 Accent 5" w:uiPriority="65" w:semiHidden="0" w:unhideWhenUsed="0"/>
-    <w:lsdException w:name="Medium List 2 Accent 5" w:uiPriority="66" w:semiHidden="0" w:unhideWhenUsed="0"/>
-    <w:lsdException w:name="Medium Grid 1 Accent 5" w:uiPriority="67" w:semiHidden="0" w:unhideWhenUsed="0"/>
-    <w:lsdException w:name="Medium Grid 2 Accent 5" w:uiPriority="68" w:semiHidden="0" w:unhideWhenUsed="0"/>
-    <w:lsdException w:name="Medium Grid 3 Accent 5" w:uiPriority="69" w:semiHidden="0" w:unhideWhenUsed="0"/>
-    <w:lsdException w:name="Dark List Accent 5" w:uiPriority="70" w:semiHidden="0" w:unhideWhenUsed="0"/>
-    <w:lsdException w:name="Colorful Shading Accent 5" w:uiPriority="71" w:semiHidden="0" w:unhideWhenUsed="0"/>
-    <w:lsdException w:name="Colorful List Accent 5" w:uiPriority="72" w:semiHidden="0" w:unhideWhenUsed="0"/>
-    <w:lsdException w:name="Colorful Grid Accent 5" w:uiPriority="73" w:semiHidden="0" w:unhideWhenUsed="0"/>
-    <w:lsdException w:name="Light Shading Accent 6" w:uiPriority="60" w:semiHidden="0" w:unhideWhenUsed="0"/>
-    <w:lsdException w:name="Light List Accent 6" w:uiPriority="61" w:semiHidden="0" w:unhideWhenUsed="0"/>
-    <w:lsdException w:name="Light Grid Accent 6" w:uiPriority="62" w:semiHidden="0" w:unhideWhenUsed="0"/>
-    <w:lsdException w:name="Medium Shading 1 Accent 6" w:uiPriority="63" w:semiHidden="0" w:unhideWhenUsed="0"/>
-    <w:lsdException w:name="Medium Shading 2 Accent 6" w:uiPriority="64" w:semiHidden="0" w:unhideWhenUsed="0"/>
-    <w:lsdException w:name="Medium List 1 Accent 6" w:uiPriority="65" w:semiHidden="0" w:unhideWhenUsed="0"/>
-    <w:lsdException w:name="Medium List 2 Accent 6" w:uiPriority="66" w:semiHidden="0" w:unhideWhenUsed="0"/>
-    <w:lsdException w:name="Medium Grid 1 Accent 6" w:uiPriority="67" w:semiHidden="0" w:unhideWhenUsed="0"/>
-    <w:lsdException w:name="Medium Grid 2 Accent 6" w:uiPriority="68" w:semiHidden="0" w:unhideWhenUsed="0"/>
-    <w:lsdException w:name="Medium Grid 3 Accent 6" w:uiPriority="69" w:semiHidden="0" w:unhideWhenUsed="0"/>
-    <w:lsdException w:name="Dark List Accent 6" w:uiPriority="70" w:semiHidden="0" w:unhideWhenUsed="0"/>
-    <w:lsdException w:name="Colorful Shading Accent 6" w:uiPriority="71" w:semiHidden="0" w:unhideWhenUsed="0"/>
-    <w:lsdException w:name="Colorful List Accent 6" w:uiPriority="72" w:semiHidden="0" w:unhideWhenUsed="0"/>
-    <w:lsdException w:name="Colorful Grid Accent 6" w:uiPriority="73" w:semiHidden="0" w:unhideWhenUsed="0"/>
-    <w:lsdException w:name="Subtle Emphasis" w:uiPriority="19" w:semiHidden="0" w:unhideWhenUsed="0" w:qFormat="1"/>
-    <w:lsdException w:name="Intense Emphasis" w:uiPriority="21" w:semiHidden="0" w:unhideWhenUsed="0" w:qFormat="1"/>
-    <w:lsdException w:name="Subtle Reference" w:uiPriority="31" w:semiHidden="0" w:unhideWhenUsed="0" w:qFormat="1"/>
-    <w:lsdException w:name="Intense Reference" w:uiPriority="32" w:semiHidden="0" w:unhideWhenUsed="0" w:qFormat="1"/>
-    <w:lsdException w:name="Book Title" w:uiPriority="33" w:semiHidden="0" w:unhideWhenUsed="0" w:qFormat="1"/>
-    <w:lsdException w:name="Bibliography" w:uiPriority="37"/>
-    <w:lsdException w:name="TOC Heading" w:uiPriority="39" w:qFormat="1"/>
-  </w:latentStyles>
-  <w:style w:type="paragraph" w:styleId="Normal" w:default="1">
+  <w:style w:type="paragraph" w:styleId="Normal">
     <w:name w:val="Normal"/>
     <w:qFormat/>
     <w:pPr>
       <w:widowControl w:val="false"/>
+      <w:kinsoku w:val="true"/>
+      <w:overflowPunct w:val="true"/>
+      <w:autoSpaceDE w:val="true"/>
       <w:bidi w:val="0"/>
       <w:spacing w:lineRule="atLeast" w:line="240"/>
       <w:jc w:val="left"/>
@@ -2922,7 +3363,7 @@
         <w:numId w:val="1"/>
       </w:numPr>
       <w:spacing w:before="120" w:after="60"/>
-      <w:ind w:left="720" w:hanging="720"/>
+      <w:ind w:left="720" w:right="0" w:hanging="720"/>
       <w:outlineLvl w:val="0"/>
       <w:outlineLvl w:val="0"/>
     </w:pPr>
@@ -2993,7 +3434,7 @@
         <w:numId w:val="1"/>
       </w:numPr>
       <w:spacing w:before="240" w:after="60"/>
-      <w:ind w:left="2880" w:hanging="0"/>
+      <w:ind w:left="2880" w:right="0" w:hanging="0"/>
       <w:outlineLvl w:val="4"/>
       <w:outlineLvl w:val="4"/>
     </w:pPr>
@@ -3011,7 +3452,7 @@
         <w:numId w:val="1"/>
       </w:numPr>
       <w:spacing w:before="240" w:after="60"/>
-      <w:ind w:left="2880" w:hanging="0"/>
+      <w:ind w:left="2880" w:right="0" w:hanging="0"/>
       <w:outlineLvl w:val="5"/>
       <w:outlineLvl w:val="5"/>
     </w:pPr>
@@ -3030,7 +3471,7 @@
         <w:numId w:val="1"/>
       </w:numPr>
       <w:spacing w:before="240" w:after="60"/>
-      <w:ind w:left="2880" w:hanging="0"/>
+      <w:ind w:left="2880" w:right="0" w:hanging="0"/>
       <w:outlineLvl w:val="6"/>
       <w:outlineLvl w:val="6"/>
     </w:pPr>
@@ -3046,7 +3487,7 @@
         <w:numId w:val="1"/>
       </w:numPr>
       <w:spacing w:before="240" w:after="60"/>
-      <w:ind w:left="2880" w:hanging="0"/>
+      <w:ind w:left="2880" w:right="0" w:hanging="0"/>
       <w:outlineLvl w:val="7"/>
       <w:outlineLvl w:val="7"/>
     </w:pPr>
@@ -3064,7 +3505,7 @@
         <w:numId w:val="1"/>
       </w:numPr>
       <w:spacing w:before="240" w:after="60"/>
-      <w:ind w:left="2880" w:hanging="0"/>
+      <w:ind w:left="2880" w:right="0" w:hanging="0"/>
       <w:outlineLvl w:val="8"/>
       <w:outlineLvl w:val="8"/>
     </w:pPr>
@@ -3074,25 +3515,20 @@
       <w:sz w:val="18"/>
     </w:rPr>
   </w:style>
-  <w:style w:type="character" w:styleId="DefaultParagraphFont" w:default="1">
+  <w:style w:type="character" w:styleId="DefaultParagraphFont">
     <w:name w:val="Default Paragraph Font"/>
-    <w:uiPriority w:val="1"/>
-    <w:semiHidden/>
-    <w:unhideWhenUsed/>
     <w:qFormat/>
     <w:rPr/>
   </w:style>
   <w:style w:type="character" w:styleId="Pagenumber">
     <w:name w:val="page number"/>
     <w:basedOn w:val="DefaultParagraphFont"/>
-    <w:semiHidden/>
     <w:qFormat/>
     <w:rPr/>
   </w:style>
   <w:style w:type="character" w:styleId="Footnotereference">
     <w:name w:val="footnote reference"/>
     <w:basedOn w:val="DefaultParagraphFont"/>
-    <w:semiHidden/>
     <w:qFormat/>
     <w:rPr>
       <w:sz w:val="20"/>
@@ -3102,20 +3538,15 @@
   <w:style w:type="character" w:styleId="InternetLink">
     <w:name w:val="Internet Link"/>
     <w:basedOn w:val="DefaultParagraphFont"/>
-    <w:uiPriority w:val="99"/>
     <w:rPr>
       <w:color w:val="0000FF"/>
       <w:u w:val="single"/>
     </w:rPr>
   </w:style>
-  <w:style w:type="character" w:styleId="SprechblasentextZchn" w:customStyle="1">
+  <w:style w:type="character" w:styleId="SprechblasentextZchn">
     <w:name w:val="Sprechblasentext Zchn"/>
     <w:basedOn w:val="DefaultParagraphFont"/>
-    <w:link w:val="Sprechblasentext"/>
-    <w:uiPriority w:val="99"/>
-    <w:semiHidden/>
     <w:qFormat/>
-    <w:rsid w:val="009839c0"/>
     <w:rPr>
       <w:rFonts w:ascii="Tahoma" w:hAnsi="Tahoma" w:cs="Tahoma"/>
       <w:sz w:val="16"/>
@@ -3151,11 +3582,10 @@
   <w:style w:type="paragraph" w:styleId="TextBody">
     <w:name w:val="Body Text"/>
     <w:basedOn w:val="Normal"/>
-    <w:semiHidden/>
     <w:pPr>
       <w:keepLines/>
       <w:spacing w:before="0" w:after="120"/>
-      <w:ind w:left="720" w:hanging="0"/>
+      <w:ind w:left="720" w:right="0" w:hanging="0"/>
     </w:pPr>
     <w:rPr/>
   </w:style>
@@ -3194,13 +3624,13 @@
       <w:rFonts w:cs="Lohit Devanagari"/>
     </w:rPr>
   </w:style>
-  <w:style w:type="paragraph" w:styleId="Paragraph2" w:customStyle="1">
+  <w:style w:type="paragraph" w:styleId="Paragraph2">
     <w:name w:val="Paragraph2"/>
     <w:basedOn w:val="Normal"/>
     <w:qFormat/>
     <w:pPr>
       <w:spacing w:before="80" w:after="0"/>
-      <w:ind w:left="720" w:hanging="0"/>
+      <w:ind w:left="720" w:right="0" w:hanging="0"/>
       <w:jc w:val="both"/>
     </w:pPr>
     <w:rPr>
@@ -3240,30 +3670,27 @@
   <w:style w:type="paragraph" w:styleId="NormalIndent">
     <w:name w:val="Normal Indent"/>
     <w:basedOn w:val="Normal"/>
-    <w:semiHidden/>
     <w:qFormat/>
     <w:pPr>
-      <w:ind w:left="900" w:hanging="900"/>
+      <w:ind w:left="900" w:right="0" w:hanging="900"/>
     </w:pPr>
     <w:rPr/>
   </w:style>
   <w:style w:type="paragraph" w:styleId="Contents1">
     <w:name w:val="TOC 1"/>
     <w:basedOn w:val="Normal"/>
-    <w:uiPriority w:val="39"/>
     <w:pPr>
       <w:tabs>
         <w:tab w:val="right" w:pos="9360" w:leader="none"/>
       </w:tabs>
       <w:spacing w:before="240" w:after="60"/>
-      <w:ind w:right="720" w:hanging="0"/>
+      <w:ind w:left="0" w:right="720" w:hanging="0"/>
     </w:pPr>
     <w:rPr/>
   </w:style>
   <w:style w:type="paragraph" w:styleId="Contents2">
     <w:name w:val="TOC 2"/>
     <w:basedOn w:val="Normal"/>
-    <w:uiPriority w:val="39"/>
     <w:pPr>
       <w:tabs>
         <w:tab w:val="right" w:pos="9360" w:leader="none"/>
@@ -3275,20 +3702,18 @@
   <w:style w:type="paragraph" w:styleId="Contents3">
     <w:name w:val="TOC 3"/>
     <w:basedOn w:val="Normal"/>
-    <w:semiHidden/>
     <w:pPr>
       <w:tabs>
         <w:tab w:val="left" w:pos="1440" w:leader="none"/>
         <w:tab w:val="right" w:pos="9360" w:leader="none"/>
       </w:tabs>
-      <w:ind w:left="864" w:hanging="0"/>
+      <w:ind w:left="864" w:right="0" w:hanging="0"/>
     </w:pPr>
     <w:rPr/>
   </w:style>
   <w:style w:type="paragraph" w:styleId="Header">
     <w:name w:val="Header"/>
     <w:basedOn w:val="Normal"/>
-    <w:semiHidden/>
     <w:pPr>
       <w:tabs>
         <w:tab w:val="center" w:pos="4320" w:leader="none"/>
@@ -3300,7 +3725,6 @@
   <w:style w:type="paragraph" w:styleId="Footer">
     <w:name w:val="Footer"/>
     <w:basedOn w:val="Normal"/>
-    <w:semiHidden/>
     <w:pPr>
       <w:tabs>
         <w:tab w:val="center" w:pos="4320" w:leader="none"/>
@@ -3309,29 +3733,29 @@
     </w:pPr>
     <w:rPr/>
   </w:style>
-  <w:style w:type="paragraph" w:styleId="Paragraph3" w:customStyle="1">
+  <w:style w:type="paragraph" w:styleId="Paragraph3">
     <w:name w:val="Paragraph3"/>
     <w:basedOn w:val="Normal"/>
     <w:qFormat/>
     <w:pPr>
       <w:spacing w:lineRule="auto" w:line="240" w:before="80" w:after="0"/>
-      <w:ind w:left="1530" w:hanging="0"/>
+      <w:ind w:left="1530" w:right="0" w:hanging="0"/>
       <w:jc w:val="both"/>
     </w:pPr>
     <w:rPr/>
   </w:style>
-  <w:style w:type="paragraph" w:styleId="Paragraph4" w:customStyle="1">
+  <w:style w:type="paragraph" w:styleId="Paragraph4">
     <w:name w:val="Paragraph4"/>
     <w:basedOn w:val="Normal"/>
     <w:qFormat/>
     <w:pPr>
       <w:spacing w:lineRule="auto" w:line="240" w:before="80" w:after="0"/>
-      <w:ind w:left="2250" w:hanging="0"/>
+      <w:ind w:left="2250" w:right="0" w:hanging="0"/>
       <w:jc w:val="both"/>
     </w:pPr>
     <w:rPr/>
   </w:style>
-  <w:style w:type="paragraph" w:styleId="Tabletext" w:customStyle="1">
+  <w:style w:type="paragraph" w:styleId="Tabletext">
     <w:name w:val="Tabletext"/>
     <w:basedOn w:val="Normal"/>
     <w:qFormat/>
@@ -3344,72 +3768,66 @@
   <w:style w:type="paragraph" w:styleId="Contents4">
     <w:name w:val="TOC 4"/>
     <w:basedOn w:val="Normal"/>
-    <w:semiHidden/>
-    <w:pPr>
-      <w:ind w:left="600" w:hanging="0"/>
+    <w:pPr>
+      <w:ind w:left="600" w:right="0" w:hanging="0"/>
     </w:pPr>
     <w:rPr/>
   </w:style>
   <w:style w:type="paragraph" w:styleId="Contents5">
     <w:name w:val="TOC 5"/>
     <w:basedOn w:val="Normal"/>
-    <w:semiHidden/>
-    <w:pPr>
-      <w:ind w:left="800" w:hanging="0"/>
+    <w:pPr>
+      <w:ind w:left="800" w:right="0" w:hanging="0"/>
     </w:pPr>
     <w:rPr/>
   </w:style>
   <w:style w:type="paragraph" w:styleId="Contents6">
     <w:name w:val="TOC 6"/>
     <w:basedOn w:val="Normal"/>
-    <w:semiHidden/>
-    <w:pPr>
-      <w:ind w:left="1000" w:hanging="0"/>
+    <w:pPr>
+      <w:ind w:left="1000" w:right="0" w:hanging="0"/>
     </w:pPr>
     <w:rPr/>
   </w:style>
   <w:style w:type="paragraph" w:styleId="Contents7">
     <w:name w:val="TOC 7"/>
     <w:basedOn w:val="Normal"/>
-    <w:semiHidden/>
-    <w:pPr>
-      <w:ind w:left="1200" w:hanging="0"/>
+    <w:pPr>
+      <w:ind w:left="1200" w:right="0" w:hanging="0"/>
     </w:pPr>
     <w:rPr/>
   </w:style>
   <w:style w:type="paragraph" w:styleId="Contents8">
     <w:name w:val="TOC 8"/>
     <w:basedOn w:val="Normal"/>
-    <w:semiHidden/>
-    <w:pPr>
-      <w:ind w:left="1400" w:hanging="0"/>
+    <w:pPr>
+      <w:ind w:left="1400" w:right="0" w:hanging="0"/>
     </w:pPr>
     <w:rPr/>
   </w:style>
   <w:style w:type="paragraph" w:styleId="Contents9">
     <w:name w:val="TOC 9"/>
     <w:basedOn w:val="Normal"/>
-    <w:semiHidden/>
-    <w:pPr>
-      <w:ind w:left="1600" w:hanging="0"/>
+    <w:pPr>
+      <w:ind w:left="1600" w:right="0" w:hanging="0"/>
     </w:pPr>
     <w:rPr/>
   </w:style>
-  <w:style w:type="paragraph" w:styleId="Bullet1" w:customStyle="1">
+  <w:style w:type="paragraph" w:styleId="Bullet1">
     <w:name w:val="Bullet1"/>
     <w:basedOn w:val="Normal"/>
     <w:qFormat/>
     <w:pPr>
-      <w:ind w:left="720" w:hanging="432"/>
+      <w:ind w:left="720" w:right="0" w:hanging="432"/>
     </w:pPr>
     <w:rPr/>
   </w:style>
-  <w:style w:type="paragraph" w:styleId="Bullet2" w:customStyle="1">
+  <w:style w:type="paragraph" w:styleId="Bullet2">
     <w:name w:val="Bullet2"/>
     <w:basedOn w:val="Normal"/>
     <w:qFormat/>
     <w:pPr>
-      <w:ind w:left="1440" w:hanging="360"/>
+      <w:ind w:left="1440" w:right="0" w:hanging="360"/>
     </w:pPr>
     <w:rPr>
       <w:color w:val="000080"/>
@@ -3418,10 +3836,9 @@
   <w:style w:type="paragraph" w:styleId="DocumentMap">
     <w:name w:val="Document Map"/>
     <w:basedOn w:val="Normal"/>
-    <w:semiHidden/>
     <w:qFormat/>
     <w:pPr>
-      <w:shd w:val="clear" w:color="auto" w:fill="000080"/>
+      <w:shd w:fill="000080" w:val="clear"/>
     </w:pPr>
     <w:rPr>
       <w:rFonts w:ascii="Tahoma" w:hAnsi="Tahoma"/>
@@ -3430,7 +3847,6 @@
   <w:style w:type="paragraph" w:styleId="Footnotetext">
     <w:name w:val="footnote text"/>
     <w:basedOn w:val="Normal"/>
-    <w:semiHidden/>
     <w:qFormat/>
     <w:pPr>
       <w:keepNext/>
@@ -3439,14 +3855,14 @@
         <w:bottom w:val="single" w:sz="6" w:space="0" w:color="000001"/>
       </w:pBdr>
       <w:spacing w:before="40" w:after="40"/>
-      <w:ind w:left="360" w:hanging="360"/>
+      <w:ind w:left="360" w:right="0" w:hanging="360"/>
     </w:pPr>
     <w:rPr>
       <w:rFonts w:ascii="Helvetica" w:hAnsi="Helvetica"/>
       <w:sz w:val="16"/>
     </w:rPr>
   </w:style>
-  <w:style w:type="paragraph" w:styleId="MainTitle" w:customStyle="1">
+  <w:style w:type="paragraph" w:styleId="MainTitle">
     <w:name w:val="Main Title"/>
     <w:basedOn w:val="Normal"/>
     <w:qFormat/>
@@ -3460,7 +3876,7 @@
       <w:sz w:val="32"/>
     </w:rPr>
   </w:style>
-  <w:style w:type="paragraph" w:styleId="Paragraph1" w:customStyle="1">
+  <w:style w:type="paragraph" w:styleId="Paragraph1">
     <w:name w:val="Paragraph1"/>
     <w:basedOn w:val="Normal"/>
     <w:qFormat/>
@@ -3473,7 +3889,6 @@
   <w:style w:type="paragraph" w:styleId="BodyText2">
     <w:name w:val="Body Text 2"/>
     <w:basedOn w:val="Normal"/>
-    <w:semiHidden/>
     <w:qFormat/>
     <w:pPr/>
     <w:rPr>
@@ -3484,9 +3899,8 @@
   <w:style w:type="paragraph" w:styleId="TextBodyIndent">
     <w:name w:val="Body Text Indent"/>
     <w:basedOn w:val="Normal"/>
-    <w:semiHidden/>
-    <w:pPr>
-      <w:ind w:left="720" w:hanging="0"/>
+    <w:pPr>
+      <w:ind w:left="720" w:right="0" w:hanging="0"/>
     </w:pPr>
     <w:rPr>
       <w:i/>
@@ -3494,7 +3908,7 @@
       <w:u w:val="single"/>
     </w:rPr>
   </w:style>
-  <w:style w:type="paragraph" w:styleId="Body" w:customStyle="1">
+  <w:style w:type="paragraph" w:styleId="Body">
     <w:name w:val="Body"/>
     <w:basedOn w:val="Normal"/>
     <w:qFormat/>
@@ -3507,7 +3921,7 @@
       <w:rFonts w:ascii="Book Antiqua" w:hAnsi="Book Antiqua"/>
     </w:rPr>
   </w:style>
-  <w:style w:type="paragraph" w:styleId="Bullet" w:customStyle="1">
+  <w:style w:type="paragraph" w:styleId="Bullet">
     <w:name w:val="Bullet"/>
     <w:basedOn w:val="Normal"/>
     <w:qFormat/>
@@ -3525,14 +3939,14 @@
       <w:rFonts w:ascii="Book Antiqua" w:hAnsi="Book Antiqua"/>
     </w:rPr>
   </w:style>
-  <w:style w:type="paragraph" w:styleId="InfoBlue" w:customStyle="1">
+  <w:style w:type="paragraph" w:styleId="InfoBlue">
     <w:name w:val="InfoBlue"/>
     <w:basedOn w:val="Normal"/>
     <w:autoRedefine/>
     <w:qFormat/>
     <w:pPr>
       <w:spacing w:before="0" w:after="120"/>
-      <w:ind w:left="720" w:hanging="0"/>
+      <w:ind w:left="720" w:right="0" w:hanging="0"/>
     </w:pPr>
     <w:rPr>
       <w:i/>
@@ -3542,11 +3956,10 @@
   <w:style w:type="paragraph" w:styleId="NormalWeb">
     <w:name w:val="Normal (Web)"/>
     <w:basedOn w:val="Normal"/>
-    <w:semiHidden/>
     <w:qFormat/>
     <w:pPr>
       <w:widowControl/>
-      <w:spacing w:lineRule="auto" w:line="240" w:beforeAutospacing="1" w:afterAutospacing="1"/>
+      <w:spacing w:lineRule="auto" w:line="240" w:before="280" w:after="280"/>
     </w:pPr>
     <w:rPr>
       <w:sz w:val="24"/>
@@ -3556,12 +3969,7 @@
   <w:style w:type="paragraph" w:styleId="BalloonText">
     <w:name w:val="Balloon Text"/>
     <w:basedOn w:val="Normal"/>
-    <w:link w:val="SprechblasentextZchn"/>
-    <w:uiPriority w:val="99"/>
-    <w:semiHidden/>
-    <w:unhideWhenUsed/>
     <w:qFormat/>
-    <w:rsid w:val="009839c0"/>
     <w:pPr>
       <w:spacing w:lineRule="auto" w:line="240"/>
     </w:pPr>
@@ -3574,11 +3982,7 @@
   <w:style w:type="paragraph" w:styleId="TOCHeading">
     <w:name w:val="TOC Heading"/>
     <w:basedOn w:val="Heading1"/>
-    <w:uiPriority w:val="39"/>
-    <w:semiHidden/>
-    <w:unhideWhenUsed/>
     <w:qFormat/>
-    <w:rsid w:val="00e819f3"/>
     <w:pPr>
       <w:keepLines/>
       <w:widowControl/>
@@ -3587,7 +3991,7 @@
         <w:numId w:val="0"/>
       </w:numPr>
       <w:spacing w:lineRule="auto" w:line="276" w:before="480" w:after="0"/>
-      <w:ind w:left="720" w:hanging="720"/>
+      <w:ind w:left="720" w:right="0" w:hanging="720"/>
     </w:pPr>
     <w:rPr>
       <w:rFonts w:ascii="Cambria" w:hAnsi="Cambria"/>
@@ -3598,324 +4002,16 @@
       <w:lang w:val="de-DE" w:eastAsia="de-DE"/>
     </w:rPr>
   </w:style>
-  <w:style w:type="numbering" w:styleId="NoList" w:default="1">
+  <w:style w:type="paragraph" w:styleId="TableContents">
+    <w:name w:val="Table Contents"/>
+    <w:basedOn w:val="Normal"/>
+    <w:qFormat/>
+    <w:pPr/>
+    <w:rPr/>
+  </w:style>
+  <w:style w:type="numbering" w:styleId="NoList">
     <w:name w:val="No List"/>
-    <w:uiPriority w:val="99"/>
-    <w:semiHidden/>
-    <w:unhideWhenUsed/>
     <w:qFormat/>
   </w:style>
-  <w:style w:type="table" w:default="1" w:styleId="NormaleTabelle">
-    <w:name w:val="Normal Table"/>
-    <w:uiPriority w:val="99"/>
-    <w:semiHidden/>
-    <w:unhideWhenUsed/>
-    <w:tblPr>
-      <w:tblInd w:w="0" w:type="dxa"/>
-      <w:tblCellMar>
-        <w:top w:w="0" w:type="dxa"/>
-        <w:left w:w="108" w:type="dxa"/>
-        <w:bottom w:w="0" w:type="dxa"/>
-        <w:right w:w="108" w:type="dxa"/>
-      </w:tblCellMar>
-    </w:tblPr>
-  </w:style>
 </w:styles>
-</file>
-
-<file path=word/theme/theme1.xml><?xml version="1.0" encoding="utf-8"?>
-<a:theme xmlns:a="http://schemas.openxmlformats.org/drawingml/2006/main" name="Larissa">
-  <a:themeElements>
-    <a:clrScheme name="Larissa">
-      <a:dk1>
-        <a:sysClr val="windowText" lastClr="000000"/>
-      </a:dk1>
-      <a:lt1>
-        <a:sysClr val="window" lastClr="FFFFFF"/>
-      </a:lt1>
-      <a:dk2>
-        <a:srgbClr val="1F497D"/>
-      </a:dk2>
-      <a:lt2>
-        <a:srgbClr val="EEECE1"/>
-      </a:lt2>
-      <a:accent1>
-        <a:srgbClr val="4F81BD"/>
-      </a:accent1>
-      <a:accent2>
-        <a:srgbClr val="C0504D"/>
-      </a:accent2>
-      <a:accent3>
-        <a:srgbClr val="9BBB59"/>
-      </a:accent3>
-      <a:accent4>
-        <a:srgbClr val="8064A2"/>
-      </a:accent4>
-      <a:accent5>
-        <a:srgbClr val="4BACC6"/>
-      </a:accent5>
-      <a:accent6>
-        <a:srgbClr val="F79646"/>
-      </a:accent6>
-      <a:hlink>
-        <a:srgbClr val="0000FF"/>
-      </a:hlink>
-      <a:folHlink>
-        <a:srgbClr val="800080"/>
-      </a:folHlink>
-    </a:clrScheme>
-    <a:fontScheme name="Larissa">
-      <a:majorFont>
-        <a:latin typeface="Cambria"/>
-        <a:ea typeface=""/>
-        <a:cs typeface=""/>
-        <a:font script="Jpan" typeface="ＭＳ ゴシック"/>
-        <a:font script="Hang" typeface="맑은 고딕"/>
-        <a:font script="Hans" typeface="宋体"/>
-        <a:font script="Hant" typeface="新細明體"/>
-        <a:font script="Arab" typeface="Times New Roman"/>
-        <a:font script="Hebr" typeface="Times New Roman"/>
-        <a:font script="Thai" typeface="Angsana New"/>
-        <a:font script="Ethi" typeface="Nyala"/>
-        <a:font script="Beng" typeface="Vrinda"/>
-        <a:font script="Gujr" typeface="Shruti"/>
-        <a:font script="Khmr" typeface="MoolBoran"/>
-        <a:font script="Knda" typeface="Tunga"/>
-        <a:font script="Guru" typeface="Raavi"/>
-        <a:font script="Cans" typeface="Euphemia"/>
-        <a:font script="Cher" typeface="Plantagenet Cherokee"/>
-        <a:font script="Yiii" typeface="Microsoft Yi Baiti"/>
-        <a:font script="Tibt" typeface="Microsoft Himalaya"/>
-        <a:font script="Thaa" typeface="MV Boli"/>
-        <a:font script="Deva" typeface="Mangal"/>
-        <a:font script="Telu" typeface="Gautami"/>
-        <a:font script="Taml" typeface="Latha"/>
-        <a:font script="Syrc" typeface="Estrangelo Edessa"/>
-        <a:font script="Orya" typeface="Kalinga"/>
-        <a:font script="Mlym" typeface="Kartika"/>
-        <a:font script="Laoo" typeface="DokChampa"/>
-        <a:font script="Sinh" typeface="Iskoola Pota"/>
-        <a:font script="Mong" typeface="Mongolian Baiti"/>
-        <a:font script="Viet" typeface="Times New Roman"/>
-        <a:font script="Uigh" typeface="Microsoft Uighur"/>
-        <a:font script="Geor" typeface="Sylfaen"/>
-      </a:majorFont>
-      <a:minorFont>
-        <a:latin typeface="Calibri"/>
-        <a:ea typeface=""/>
-        <a:cs typeface=""/>
-        <a:font script="Jpan" typeface="ＭＳ 明朝"/>
-        <a:font script="Hang" typeface="맑은 고딕"/>
-        <a:font script="Hans" typeface="宋体"/>
-        <a:font script="Hant" typeface="新細明體"/>
-        <a:font script="Arab" typeface="Arial"/>
-        <a:font script="Hebr" typeface="Arial"/>
-        <a:font script="Thai" typeface="Cordia New"/>
-        <a:font script="Ethi" typeface="Nyala"/>
-        <a:font script="Beng" typeface="Vrinda"/>
-        <a:font script="Gujr" typeface="Shruti"/>
-        <a:font script="Khmr" typeface="DaunPenh"/>
-        <a:font script="Knda" typeface="Tunga"/>
-        <a:font script="Guru" typeface="Raavi"/>
-        <a:font script="Cans" typeface="Euphemia"/>
-        <a:font script="Cher" typeface="Plantagenet Cherokee"/>
-        <a:font script="Yiii" typeface="Microsoft Yi Baiti"/>
-        <a:font script="Tibt" typeface="Microsoft Himalaya"/>
-        <a:font script="Thaa" typeface="MV Boli"/>
-        <a:font script="Deva" typeface="Mangal"/>
-        <a:font script="Telu" typeface="Gautami"/>
-        <a:font script="Taml" typeface="Latha"/>
-        <a:font script="Syrc" typeface="Estrangelo Edessa"/>
-        <a:font script="Orya" typeface="Kalinga"/>
-        <a:font script="Mlym" typeface="Kartika"/>
-        <a:font script="Laoo" typeface="DokChampa"/>
-        <a:font script="Sinh" typeface="Iskoola Pota"/>
-        <a:font script="Mong" typeface="Mongolian Baiti"/>
-        <a:font script="Viet" typeface="Arial"/>
-        <a:font script="Uigh" typeface="Microsoft Uighur"/>
-        <a:font script="Geor" typeface="Sylfaen"/>
-      </a:minorFont>
-    </a:fontScheme>
-    <a:fmtScheme name="Larissa">
-      <a:fillStyleLst>
-        <a:solidFill>
-          <a:schemeClr val="phClr"/>
-        </a:solidFill>
-        <a:gradFill rotWithShape="1">
-          <a:gsLst>
-            <a:gs pos="0">
-              <a:schemeClr val="phClr">
-                <a:tint val="50000"/>
-                <a:satMod val="300000"/>
-              </a:schemeClr>
-            </a:gs>
-            <a:gs pos="35000">
-              <a:schemeClr val="phClr">
-                <a:tint val="37000"/>
-                <a:satMod val="300000"/>
-              </a:schemeClr>
-            </a:gs>
-            <a:gs pos="100000">
-              <a:schemeClr val="phClr">
-                <a:tint val="15000"/>
-                <a:satMod val="350000"/>
-              </a:schemeClr>
-            </a:gs>
-          </a:gsLst>
-          <a:lin ang="16200000" scaled="1"/>
-        </a:gradFill>
-        <a:gradFill rotWithShape="1">
-          <a:gsLst>
-            <a:gs pos="0">
-              <a:schemeClr val="phClr">
-                <a:shade val="51000"/>
-                <a:satMod val="130000"/>
-              </a:schemeClr>
-            </a:gs>
-            <a:gs pos="80000">
-              <a:schemeClr val="phClr">
-                <a:shade val="93000"/>
-                <a:satMod val="130000"/>
-              </a:schemeClr>
-            </a:gs>
-            <a:gs pos="100000">
-              <a:schemeClr val="phClr">
-                <a:shade val="94000"/>
-                <a:satMod val="135000"/>
-              </a:schemeClr>
-            </a:gs>
-          </a:gsLst>
-          <a:lin ang="16200000" scaled="0"/>
-        </a:gradFill>
-      </a:fillStyleLst>
-      <a:lnStyleLst>
-        <a:ln w="9525" cap="flat" cmpd="sng" algn="ctr">
-          <a:solidFill>
-            <a:schemeClr val="phClr">
-              <a:shade val="95000"/>
-              <a:satMod val="105000"/>
-            </a:schemeClr>
-          </a:solidFill>
-          <a:prstDash val="solid"/>
-        </a:ln>
-        <a:ln w="25400" cap="flat" cmpd="sng" algn="ctr">
-          <a:solidFill>
-            <a:schemeClr val="phClr"/>
-          </a:solidFill>
-          <a:prstDash val="solid"/>
-        </a:ln>
-        <a:ln w="38100" cap="flat" cmpd="sng" algn="ctr">
-          <a:solidFill>
-            <a:schemeClr val="phClr"/>
-          </a:solidFill>
-          <a:prstDash val="solid"/>
-        </a:ln>
-      </a:lnStyleLst>
-      <a:effectStyleLst>
-        <a:effectStyle>
-          <a:effectLst>
-            <a:outerShdw blurRad="40000" dist="20000" dir="5400000" rotWithShape="0">
-              <a:srgbClr val="000000">
-                <a:alpha val="38000"/>
-              </a:srgbClr>
-            </a:outerShdw>
-          </a:effectLst>
-        </a:effectStyle>
-        <a:effectStyle>
-          <a:effectLst>
-            <a:outerShdw blurRad="40000" dist="23000" dir="5400000" rotWithShape="0">
-              <a:srgbClr val="000000">
-                <a:alpha val="35000"/>
-              </a:srgbClr>
-            </a:outerShdw>
-          </a:effectLst>
-        </a:effectStyle>
-        <a:effectStyle>
-          <a:effectLst>
-            <a:outerShdw blurRad="40000" dist="23000" dir="5400000" rotWithShape="0">
-              <a:srgbClr val="000000">
-                <a:alpha val="35000"/>
-              </a:srgbClr>
-            </a:outerShdw>
-          </a:effectLst>
-          <a:scene3d>
-            <a:camera prst="orthographicFront">
-              <a:rot lat="0" lon="0" rev="0"/>
-            </a:camera>
-            <a:lightRig rig="threePt" dir="t">
-              <a:rot lat="0" lon="0" rev="1200000"/>
-            </a:lightRig>
-          </a:scene3d>
-          <a:sp3d>
-            <a:bevelT w="63500" h="25400"/>
-          </a:sp3d>
-        </a:effectStyle>
-      </a:effectStyleLst>
-      <a:bgFillStyleLst>
-        <a:solidFill>
-          <a:schemeClr val="phClr"/>
-        </a:solidFill>
-        <a:gradFill rotWithShape="1">
-          <a:gsLst>
-            <a:gs pos="0">
-              <a:schemeClr val="phClr">
-                <a:tint val="40000"/>
-                <a:satMod val="350000"/>
-              </a:schemeClr>
-            </a:gs>
-            <a:gs pos="40000">
-              <a:schemeClr val="phClr">
-                <a:tint val="45000"/>
-                <a:shade val="99000"/>
-                <a:satMod val="350000"/>
-              </a:schemeClr>
-            </a:gs>
-            <a:gs pos="100000">
-              <a:schemeClr val="phClr">
-                <a:shade val="20000"/>
-                <a:satMod val="255000"/>
-              </a:schemeClr>
-            </a:gs>
-          </a:gsLst>
-          <a:path path="circle">
-            <a:fillToRect l="50000" t="-80000" r="50000" b="180000"/>
-          </a:path>
-        </a:gradFill>
-        <a:gradFill rotWithShape="1">
-          <a:gsLst>
-            <a:gs pos="0">
-              <a:schemeClr val="phClr">
-                <a:tint val="80000"/>
-                <a:satMod val="300000"/>
-              </a:schemeClr>
-            </a:gs>
-            <a:gs pos="100000">
-              <a:schemeClr val="phClr">
-                <a:shade val="30000"/>
-                <a:satMod val="200000"/>
-              </a:schemeClr>
-            </a:gs>
-          </a:gsLst>
-          <a:path path="circle">
-            <a:fillToRect l="50000" t="50000" r="50000" b="50000"/>
-          </a:path>
-        </a:gradFill>
-      </a:bgFillStyleLst>
-    </a:fmtScheme>
-  </a:themeElements>
-  <a:objectDefaults/>
-  <a:extraClrSchemeLst/>
-</a:theme>
-</file>
-
-<file path=customXml/item1.xml><?xml version="1.0" encoding="utf-8"?>
-<b:Sources xmlns:b="http://schemas.openxmlformats.org/officeDocument/2006/bibliography" xmlns="http://schemas.openxmlformats.org/officeDocument/2006/bibliography" SelectedStyle="\APA.XSL" StyleName="APA"/>
-</file>
-
-<file path=customXml/itemProps1.xml><?xml version="1.0" encoding="utf-8"?>
-<ds:datastoreItem xmlns:ds="http://schemas.openxmlformats.org/officeDocument/2006/customXml" ds:itemID="{A31027F6-FBED-475B-89A2-75DF79EE4CC9}">
-  <ds:schemaRefs>
-    <ds:schemaRef ds:uri="http://schemas.openxmlformats.org/officeDocument/2006/bibliography"/>
-  </ds:schemaRefs>
-</ds:datastoreItem>
 </file>
</xml_diff>